<commit_message>
Added Version 3 of IPAN Militia scenario and updated documentation.
Version 3 of the IPAN militia scenario adds a new agent 'GordanianGovt' and adds to the scenario to create more paths for uncertain reasoning. The scenario is appended to as follows: The Gordanian Government has been approached by the leader of the Red militia faction promising to cooperate with the relief operations in an increased role in the political arena which has been agreed to by the Gordanian Government. The promise of cooperation with relief operations may indicate that the Red militia will suspend violence.
</commit_message>
<xml_diff>
--- a/xml/IPAN_Scenario_Humanitarian_Relief.docx
+++ b/xml/IPAN_Scenario_Humanitarian_Relief.docx
@@ -3086,13 +3086,7 @@
       <w:proofErr w:type="spellStart"/>
       <w:proofErr w:type="gramStart"/>
       <w:r>
-        <w:t>Inc</w:t>
-      </w:r>
-      <w:r>
-        <w:t>r</w:t>
-      </w:r>
-      <w:r>
-        <w:t>Violence</w:t>
+        <w:t>IncrViolence</w:t>
       </w:r>
       <w:proofErr w:type="spellEnd"/>
       <w:r>
@@ -3163,13 +3157,7 @@
         </w:numPr>
       </w:pPr>
       <w:r>
-        <w:t>Informant</w:t>
-      </w:r>
-      <w:r>
-        <w:t>s</w:t>
-      </w:r>
-      <w:r>
-        <w:t>: 0.3</w:t>
+        <w:t>Informants: 0.3</w:t>
       </w:r>
     </w:p>
     <w:p>
@@ -3239,10 +3227,7 @@
       </w:r>
       <w:proofErr w:type="spellStart"/>
       <w:r>
-        <w:t>Much</w:t>
-      </w:r>
-      <w:r>
-        <w:t>Violence</w:t>
+        <w:t>MuchViolence</w:t>
       </w:r>
       <w:proofErr w:type="spellEnd"/>
       <w:r>
@@ -3278,10 +3263,7 @@
       </w:r>
       <w:proofErr w:type="spellStart"/>
       <w:r>
-        <w:t>Much</w:t>
-      </w:r>
-      <w:r>
-        <w:t>Violence</w:t>
+        <w:t>MuchViolence</w:t>
       </w:r>
       <w:proofErr w:type="spellEnd"/>
       <w:r>
@@ -3341,20 +3323,11 @@
       </w:r>
       <w:proofErr w:type="gramEnd"/>
       <w:r>
-        <w:t>Lion)</w:t>
-      </w:r>
-      <w:r>
-        <w:t>^</w:t>
-      </w:r>
-      <w:proofErr w:type="spellStart"/>
-      <w:r>
-        <w:t>Inc</w:t>
-      </w:r>
-      <w:r>
-        <w:t>r</w:t>
-      </w:r>
-      <w:r>
-        <w:t>Violence</w:t>
+        <w:t>Lion)^</w:t>
+      </w:r>
+      <w:proofErr w:type="spellStart"/>
+      <w:r>
+        <w:t>IncrViolence</w:t>
       </w:r>
       <w:proofErr w:type="spellEnd"/>
       <w:r>
@@ -3401,10 +3374,7 @@
       </w:r>
       <w:proofErr w:type="spellStart"/>
       <w:r>
-        <w:t>Much</w:t>
-      </w:r>
-      <w:r>
-        <w:t>Violence</w:t>
+        <w:t>MuchViolence</w:t>
       </w:r>
       <w:proofErr w:type="spellEnd"/>
       <w:r>
@@ -3418,10 +3388,7 @@
       </w:r>
       <w:proofErr w:type="spellStart"/>
       <w:r>
-        <w:t>Much</w:t>
-      </w:r>
-      <w:r>
-        <w:t>Violence</w:t>
+        <w:t>MuchViolence</w:t>
       </w:r>
       <w:proofErr w:type="spellEnd"/>
       <w:r>
@@ -3469,13 +3436,7 @@
       </w:r>
       <w:proofErr w:type="spellEnd"/>
       <w:r>
-        <w:t>(</w:t>
-      </w:r>
-      <w:r>
-        <w:t>Lion</w:t>
-      </w:r>
-      <w:r>
-        <w:t>)</w:t>
+        <w:t>(Lion)</w:t>
       </w:r>
       <w:r>
         <w:sym w:font="Wingdings" w:char="F0E0"/>
@@ -3576,6 +3537,1048 @@
     </w:p>
     <w:p>
       <w:pPr>
+        <w:pStyle w:val="Heading2"/>
+      </w:pPr>
+      <w:r>
+        <w:t>Version 3: Militia Inciting Most Violence</w:t>
+      </w:r>
+    </w:p>
+    <w:p>
+      <w:r>
+        <w:t>The version 2 scenario is still pretty simple (not too many levels of reasoning) and is not that amenable to uncertain interpretation. In Version 3, we add to the scenario with a new agent ‘</w:t>
+      </w:r>
+      <w:proofErr w:type="spellStart"/>
+      <w:r>
+        <w:t>GordanianGovt</w:t>
+      </w:r>
+      <w:proofErr w:type="spellEnd"/>
+      <w:r>
+        <w:t xml:space="preserve">’. The scenario is </w:t>
+      </w:r>
+      <w:r>
+        <w:t>appended</w:t>
+      </w:r>
+      <w:bookmarkStart w:id="0" w:name="_GoBack"/>
+      <w:bookmarkEnd w:id="0"/>
+      <w:r>
+        <w:t xml:space="preserve"> to as follows: The </w:t>
+      </w:r>
+      <w:proofErr w:type="spellStart"/>
+      <w:r>
+        <w:t>Gordanian</w:t>
+      </w:r>
+      <w:proofErr w:type="spellEnd"/>
+      <w:r>
+        <w:t xml:space="preserve"> Government has been approached by the leader of the Red militia faction promising to cooperate with the relief operations in an increased role in the political arena which has been agreed to by the </w:t>
+      </w:r>
+      <w:proofErr w:type="spellStart"/>
+      <w:r>
+        <w:t>Gordanian</w:t>
+      </w:r>
+      <w:proofErr w:type="spellEnd"/>
+      <w:r>
+        <w:t xml:space="preserve"> Government. The promise of cooperation with relief operations may indicate that the Red militia will suspend violence.</w:t>
+      </w:r>
+    </w:p>
+    <w:p>
+      <w:r>
+        <w:t>The scenario description and rules are very similar to version 2 but are described below for completeness.</w:t>
+      </w:r>
+    </w:p>
+    <w:p>
+      <w:r>
+        <w:t>The intelligence analyst has the following information:</w:t>
+      </w:r>
+    </w:p>
+    <w:p>
+      <w:pPr>
+        <w:pStyle w:val="ListParagraph"/>
+        <w:numPr>
+          <w:ilvl w:val="0"/>
+          <w:numId w:val="4"/>
+        </w:numPr>
+      </w:pPr>
+      <w:proofErr w:type="spellStart"/>
+      <w:r>
+        <w:t>Brickland</w:t>
+      </w:r>
+      <w:proofErr w:type="spellEnd"/>
+      <w:r>
+        <w:t xml:space="preserve"> Military reports that they have encountered many incidents of violence involving Red militia (19 separate incidents), some incidents of violence involving Lion militia (12 separate incidents) as well as some incidents of violence involving Dragon militia (9 separate incidents)</w:t>
+      </w:r>
+    </w:p>
+    <w:p>
+      <w:pPr>
+        <w:pStyle w:val="ListParagraph"/>
+        <w:numPr>
+          <w:ilvl w:val="0"/>
+          <w:numId w:val="4"/>
+        </w:numPr>
+      </w:pPr>
+      <w:r>
+        <w:t>Twitter feeds have around 30 posts regarding incidents by Red militia (many incidents), 13 posts regarding incidents by Lion militia (some incidents) and 11 posts involving incidents by Dragon militia (some incidents)</w:t>
+      </w:r>
+    </w:p>
+    <w:p>
+      <w:pPr>
+        <w:pStyle w:val="ListParagraph"/>
+        <w:numPr>
+          <w:ilvl w:val="0"/>
+          <w:numId w:val="4"/>
+        </w:numPr>
+      </w:pPr>
+      <w:r>
+        <w:t xml:space="preserve"> Twitter feeds are not considered very reliable</w:t>
+      </w:r>
+    </w:p>
+    <w:p>
+      <w:pPr>
+        <w:pStyle w:val="ListParagraph"/>
+        <w:numPr>
+          <w:ilvl w:val="0"/>
+          <w:numId w:val="4"/>
+        </w:numPr>
+      </w:pPr>
+      <w:r>
+        <w:t xml:space="preserve">Other sources of information include: </w:t>
+      </w:r>
+      <w:proofErr w:type="spellStart"/>
+      <w:r>
+        <w:t>Brickland</w:t>
+      </w:r>
+      <w:proofErr w:type="spellEnd"/>
+      <w:r>
+        <w:t xml:space="preserve"> Department of State, </w:t>
+      </w:r>
+      <w:proofErr w:type="spellStart"/>
+      <w:r>
+        <w:t>Gordanian</w:t>
+      </w:r>
+      <w:proofErr w:type="spellEnd"/>
+      <w:r>
+        <w:t xml:space="preserve"> Military, </w:t>
+      </w:r>
+      <w:proofErr w:type="spellStart"/>
+      <w:r>
+        <w:t>Gordanian</w:t>
+      </w:r>
+      <w:proofErr w:type="spellEnd"/>
+      <w:r>
+        <w:t xml:space="preserve"> First Responders, </w:t>
+      </w:r>
+      <w:proofErr w:type="spellStart"/>
+      <w:r>
+        <w:t>Gordanian</w:t>
+      </w:r>
+      <w:proofErr w:type="spellEnd"/>
+      <w:r>
+        <w:t xml:space="preserve"> Officials, </w:t>
+      </w:r>
+      <w:proofErr w:type="spellStart"/>
+      <w:r>
+        <w:t>Gordanian</w:t>
+      </w:r>
+      <w:proofErr w:type="spellEnd"/>
+      <w:r>
+        <w:t xml:space="preserve"> Civilians, International Civilians, NGO, and Open Media</w:t>
+      </w:r>
+    </w:p>
+    <w:p>
+      <w:pPr>
+        <w:pStyle w:val="ListParagraph"/>
+        <w:numPr>
+          <w:ilvl w:val="1"/>
+          <w:numId w:val="4"/>
+        </w:numPr>
+      </w:pPr>
+      <w:r>
+        <w:t>All these sources of information reports only few incidents each which makes information from them incomplete</w:t>
+      </w:r>
+    </w:p>
+    <w:p>
+      <w:pPr>
+        <w:pStyle w:val="ListParagraph"/>
+        <w:numPr>
+          <w:ilvl w:val="0"/>
+          <w:numId w:val="4"/>
+        </w:numPr>
+      </w:pPr>
+      <w:r>
+        <w:t xml:space="preserve">The </w:t>
+      </w:r>
+      <w:proofErr w:type="spellStart"/>
+      <w:r>
+        <w:t>Gordanian</w:t>
+      </w:r>
+      <w:proofErr w:type="spellEnd"/>
+      <w:r>
+        <w:t xml:space="preserve"> Military reports that they have seen lots of vehicles outside the Lion Headquarters both in </w:t>
+      </w:r>
+      <w:proofErr w:type="spellStart"/>
+      <w:r>
+        <w:t>Sligo</w:t>
+      </w:r>
+      <w:proofErr w:type="spellEnd"/>
+      <w:r>
+        <w:t xml:space="preserve"> and </w:t>
+      </w:r>
+      <w:proofErr w:type="spellStart"/>
+      <w:r>
+        <w:t>Waga</w:t>
+      </w:r>
+      <w:proofErr w:type="spellEnd"/>
+    </w:p>
+    <w:p>
+      <w:pPr>
+        <w:pStyle w:val="ListParagraph"/>
+        <w:numPr>
+          <w:ilvl w:val="0"/>
+          <w:numId w:val="4"/>
+        </w:numPr>
+      </w:pPr>
+      <w:r>
+        <w:t>The presence of large number of vehicles outside a militia headquarters can indicate that the militia is planning many attacks on relief personnel</w:t>
+      </w:r>
+    </w:p>
+    <w:p>
+      <w:pPr>
+        <w:pStyle w:val="ListParagraph"/>
+        <w:numPr>
+          <w:ilvl w:val="0"/>
+          <w:numId w:val="4"/>
+        </w:numPr>
+      </w:pPr>
+      <w:r>
+        <w:t>Paid Lion militia members indicate that they have been directed to increase violence and use small arms against the military</w:t>
+      </w:r>
+    </w:p>
+    <w:p>
+      <w:pPr>
+        <w:pStyle w:val="ListParagraph"/>
+        <w:numPr>
+          <w:ilvl w:val="0"/>
+          <w:numId w:val="4"/>
+        </w:numPr>
+      </w:pPr>
+      <w:r>
+        <w:t xml:space="preserve">The </w:t>
+      </w:r>
+      <w:proofErr w:type="spellStart"/>
+      <w:r>
+        <w:t>Gordanian</w:t>
+      </w:r>
+      <w:proofErr w:type="spellEnd"/>
+      <w:r>
+        <w:t xml:space="preserve"> Government has been approached by the leader of the Red militia faction promising to cooperate with the relief operations in an increased future role in the political arena, which has been agreed to by the </w:t>
+      </w:r>
+      <w:proofErr w:type="spellStart"/>
+      <w:r>
+        <w:t>Gordanian</w:t>
+      </w:r>
+      <w:proofErr w:type="spellEnd"/>
+      <w:r>
+        <w:t xml:space="preserve"> Government.</w:t>
+      </w:r>
+    </w:p>
+    <w:p>
+      <w:pPr>
+        <w:pStyle w:val="ListParagraph"/>
+        <w:numPr>
+          <w:ilvl w:val="0"/>
+          <w:numId w:val="4"/>
+        </w:numPr>
+      </w:pPr>
+      <w:r>
+        <w:t>The promise of cooperation with relief operations may indicate that the Red militia will suspend violence.</w:t>
+      </w:r>
+    </w:p>
+    <w:p>
+      <w:r>
+        <w:t>Facts in the scenario are as follows:</w:t>
+      </w:r>
+    </w:p>
+    <w:p>
+      <w:pPr>
+        <w:pStyle w:val="ListParagraph"/>
+        <w:numPr>
+          <w:ilvl w:val="0"/>
+          <w:numId w:val="5"/>
+        </w:numPr>
+      </w:pPr>
+      <w:proofErr w:type="spellStart"/>
+      <w:r>
+        <w:t>BricklandMilitary</w:t>
+      </w:r>
+      <w:proofErr w:type="spellEnd"/>
+      <w:r>
+        <w:t xml:space="preserve"> </w:t>
+      </w:r>
+      <w:r>
+        <w:sym w:font="Wingdings" w:char="F0E0"/>
+      </w:r>
+      <w:r>
+        <w:t xml:space="preserve"> </w:t>
+      </w:r>
+      <w:proofErr w:type="spellStart"/>
+      <w:proofErr w:type="gramStart"/>
+      <w:r>
+        <w:t>ManyIncidents</w:t>
+      </w:r>
+      <w:proofErr w:type="spellEnd"/>
+      <w:r>
+        <w:t>(</w:t>
+      </w:r>
+      <w:proofErr w:type="gramEnd"/>
+      <w:r>
+        <w:t xml:space="preserve">Red); </w:t>
+      </w:r>
+      <w:proofErr w:type="spellStart"/>
+      <w:r>
+        <w:t>BricklandMilitary</w:t>
+      </w:r>
+      <w:proofErr w:type="spellEnd"/>
+      <w:r>
+        <w:t xml:space="preserve"> </w:t>
+      </w:r>
+      <w:r>
+        <w:sym w:font="Wingdings" w:char="F0E0"/>
+      </w:r>
+      <w:r>
+        <w:t xml:space="preserve"> </w:t>
+      </w:r>
+      <w:proofErr w:type="spellStart"/>
+      <w:r>
+        <w:t>SomeIncidents</w:t>
+      </w:r>
+      <w:proofErr w:type="spellEnd"/>
+      <w:r>
+        <w:t xml:space="preserve">(Lion); </w:t>
+      </w:r>
+      <w:proofErr w:type="spellStart"/>
+      <w:r>
+        <w:t>BricklandMilitary</w:t>
+      </w:r>
+      <w:proofErr w:type="spellEnd"/>
+      <w:r>
+        <w:t xml:space="preserve"> </w:t>
+      </w:r>
+      <w:r>
+        <w:sym w:font="Wingdings" w:char="F0E0"/>
+      </w:r>
+      <w:r>
+        <w:t xml:space="preserve"> </w:t>
+      </w:r>
+      <w:proofErr w:type="spellStart"/>
+      <w:r>
+        <w:t>SomeIncidents</w:t>
+      </w:r>
+      <w:proofErr w:type="spellEnd"/>
+      <w:r>
+        <w:t>(Dragon)</w:t>
+      </w:r>
+    </w:p>
+    <w:p>
+      <w:pPr>
+        <w:pStyle w:val="ListParagraph"/>
+        <w:numPr>
+          <w:ilvl w:val="0"/>
+          <w:numId w:val="5"/>
+        </w:numPr>
+      </w:pPr>
+      <w:r>
+        <w:t xml:space="preserve">Twitter </w:t>
+      </w:r>
+      <w:r>
+        <w:sym w:font="Wingdings" w:char="F0E0"/>
+      </w:r>
+      <w:r>
+        <w:t xml:space="preserve"> </w:t>
+      </w:r>
+      <w:proofErr w:type="spellStart"/>
+      <w:proofErr w:type="gramStart"/>
+      <w:r>
+        <w:t>ManyIncidents</w:t>
+      </w:r>
+      <w:proofErr w:type="spellEnd"/>
+      <w:r>
+        <w:t>(</w:t>
+      </w:r>
+      <w:proofErr w:type="gramEnd"/>
+      <w:r>
+        <w:t xml:space="preserve">Red); Twitter </w:t>
+      </w:r>
+      <w:r>
+        <w:sym w:font="Wingdings" w:char="F0E0"/>
+      </w:r>
+      <w:r>
+        <w:t xml:space="preserve"> </w:t>
+      </w:r>
+      <w:proofErr w:type="spellStart"/>
+      <w:r>
+        <w:t>SomeIncidents</w:t>
+      </w:r>
+      <w:proofErr w:type="spellEnd"/>
+      <w:r>
+        <w:t xml:space="preserve">(Lion); Twitter </w:t>
+      </w:r>
+      <w:r>
+        <w:sym w:font="Wingdings" w:char="F0E0"/>
+      </w:r>
+      <w:r>
+        <w:t xml:space="preserve"> </w:t>
+      </w:r>
+      <w:proofErr w:type="spellStart"/>
+      <w:r>
+        <w:t>SomeIncidents</w:t>
+      </w:r>
+      <w:proofErr w:type="spellEnd"/>
+      <w:r>
+        <w:t>(Dragon)</w:t>
+      </w:r>
+    </w:p>
+    <w:p>
+      <w:pPr>
+        <w:pStyle w:val="ListParagraph"/>
+        <w:numPr>
+          <w:ilvl w:val="0"/>
+          <w:numId w:val="5"/>
+        </w:numPr>
+      </w:pPr>
+      <w:proofErr w:type="spellStart"/>
+      <w:r>
+        <w:t>GordanianMilitary</w:t>
+      </w:r>
+      <w:proofErr w:type="spellEnd"/>
+      <w:r>
+        <w:t xml:space="preserve"> </w:t>
+      </w:r>
+      <w:r>
+        <w:sym w:font="Wingdings" w:char="F0E0"/>
+      </w:r>
+      <w:r>
+        <w:t xml:space="preserve"> </w:t>
+      </w:r>
+      <w:proofErr w:type="spellStart"/>
+      <w:proofErr w:type="gramStart"/>
+      <w:r>
+        <w:t>ManyVehiclesHQ</w:t>
+      </w:r>
+      <w:proofErr w:type="spellEnd"/>
+      <w:r>
+        <w:t>(</w:t>
+      </w:r>
+      <w:proofErr w:type="gramEnd"/>
+      <w:r>
+        <w:t>Lion)</w:t>
+      </w:r>
+    </w:p>
+    <w:p>
+      <w:pPr>
+        <w:pStyle w:val="ListParagraph"/>
+        <w:numPr>
+          <w:ilvl w:val="0"/>
+          <w:numId w:val="5"/>
+        </w:numPr>
+      </w:pPr>
+      <w:r>
+        <w:t xml:space="preserve">Informants </w:t>
+      </w:r>
+      <w:r>
+        <w:sym w:font="Wingdings" w:char="F0E0"/>
+      </w:r>
+      <w:r>
+        <w:t xml:space="preserve"> </w:t>
+      </w:r>
+      <w:proofErr w:type="spellStart"/>
+      <w:proofErr w:type="gramStart"/>
+      <w:r>
+        <w:t>IncrViolence</w:t>
+      </w:r>
+      <w:proofErr w:type="spellEnd"/>
+      <w:r>
+        <w:t>(</w:t>
+      </w:r>
+      <w:proofErr w:type="gramEnd"/>
+      <w:r>
+        <w:t>Lion)</w:t>
+      </w:r>
+    </w:p>
+    <w:p>
+      <w:pPr>
+        <w:pStyle w:val="ListParagraph"/>
+        <w:numPr>
+          <w:ilvl w:val="0"/>
+          <w:numId w:val="5"/>
+        </w:numPr>
+      </w:pPr>
+      <w:proofErr w:type="spellStart"/>
+      <w:r>
+        <w:t>GordanianGovt</w:t>
+      </w:r>
+      <w:proofErr w:type="spellEnd"/>
+      <w:r>
+        <w:t xml:space="preserve"> </w:t>
+      </w:r>
+      <w:r>
+        <w:sym w:font="Wingdings" w:char="F0E0"/>
+      </w:r>
+      <w:proofErr w:type="spellStart"/>
+      <w:proofErr w:type="gramStart"/>
+      <w:r>
+        <w:t>CoopReliefOperations</w:t>
+      </w:r>
+      <w:proofErr w:type="spellEnd"/>
+      <w:r>
+        <w:t>(</w:t>
+      </w:r>
+      <w:proofErr w:type="gramEnd"/>
+      <w:r>
+        <w:t>Red)</w:t>
+      </w:r>
+    </w:p>
+    <w:p>
+      <w:r>
+        <w:t>Intelligence Analyst Trust Levels:</w:t>
+      </w:r>
+    </w:p>
+    <w:p>
+      <w:pPr>
+        <w:pStyle w:val="ListParagraph"/>
+        <w:numPr>
+          <w:ilvl w:val="0"/>
+          <w:numId w:val="6"/>
+        </w:numPr>
+      </w:pPr>
+      <w:proofErr w:type="spellStart"/>
+      <w:r>
+        <w:t>BricklandMilitary</w:t>
+      </w:r>
+      <w:proofErr w:type="spellEnd"/>
+      <w:r>
+        <w:t>: 1.00</w:t>
+      </w:r>
+    </w:p>
+    <w:p>
+      <w:pPr>
+        <w:pStyle w:val="ListParagraph"/>
+        <w:numPr>
+          <w:ilvl w:val="0"/>
+          <w:numId w:val="6"/>
+        </w:numPr>
+      </w:pPr>
+      <w:proofErr w:type="spellStart"/>
+      <w:r>
+        <w:t>GordanianMilitary</w:t>
+      </w:r>
+      <w:proofErr w:type="spellEnd"/>
+      <w:r>
+        <w:t>: 1.00</w:t>
+      </w:r>
+    </w:p>
+    <w:p>
+      <w:pPr>
+        <w:pStyle w:val="ListParagraph"/>
+        <w:numPr>
+          <w:ilvl w:val="0"/>
+          <w:numId w:val="6"/>
+        </w:numPr>
+      </w:pPr>
+      <w:proofErr w:type="spellStart"/>
+      <w:r>
+        <w:t>GordanianGovt</w:t>
+      </w:r>
+      <w:proofErr w:type="spellEnd"/>
+      <w:r>
+        <w:t>: 1.00</w:t>
+      </w:r>
+    </w:p>
+    <w:p>
+      <w:pPr>
+        <w:pStyle w:val="ListParagraph"/>
+        <w:numPr>
+          <w:ilvl w:val="0"/>
+          <w:numId w:val="6"/>
+        </w:numPr>
+      </w:pPr>
+      <w:r>
+        <w:t>Twitter: 0.6</w:t>
+      </w:r>
+    </w:p>
+    <w:p>
+      <w:pPr>
+        <w:pStyle w:val="ListParagraph"/>
+        <w:numPr>
+          <w:ilvl w:val="0"/>
+          <w:numId w:val="6"/>
+        </w:numPr>
+      </w:pPr>
+      <w:r>
+        <w:t>Informants: 0.3</w:t>
+      </w:r>
+    </w:p>
+    <w:p>
+      <w:r>
+        <w:t>Rules that the intelligence analyst believes in are as follows</w:t>
+      </w:r>
+      <w:r>
+        <w:t xml:space="preserve"> (the default belief level is 1)</w:t>
+      </w:r>
+      <w:r>
+        <w:t>:</w:t>
+      </w:r>
+    </w:p>
+    <w:p>
+      <w:pPr>
+        <w:pStyle w:val="ListParagraph"/>
+        <w:numPr>
+          <w:ilvl w:val="0"/>
+          <w:numId w:val="7"/>
+        </w:numPr>
+      </w:pPr>
+      <w:proofErr w:type="spellStart"/>
+      <w:proofErr w:type="gramStart"/>
+      <w:r>
+        <w:t>ManyIncidents</w:t>
+      </w:r>
+      <w:proofErr w:type="spellEnd"/>
+      <w:r>
+        <w:t>(</w:t>
+      </w:r>
+      <w:proofErr w:type="gramEnd"/>
+      <w:r>
+        <w:t>Red)</w:t>
+      </w:r>
+      <w:r>
+        <w:sym w:font="Wingdings" w:char="F0E0"/>
+      </w:r>
+      <w:proofErr w:type="spellStart"/>
+      <w:r>
+        <w:t>MuchViolence</w:t>
+      </w:r>
+      <w:proofErr w:type="spellEnd"/>
+      <w:r>
+        <w:t>(Red)</w:t>
+      </w:r>
+    </w:p>
+    <w:p>
+      <w:pPr>
+        <w:pStyle w:val="ListParagraph"/>
+        <w:numPr>
+          <w:ilvl w:val="0"/>
+          <w:numId w:val="7"/>
+        </w:numPr>
+      </w:pPr>
+      <w:proofErr w:type="spellStart"/>
+      <w:proofErr w:type="gramStart"/>
+      <w:r>
+        <w:t>SomeIncidents</w:t>
+      </w:r>
+      <w:proofErr w:type="spellEnd"/>
+      <w:r>
+        <w:t>(</w:t>
+      </w:r>
+      <w:proofErr w:type="gramEnd"/>
+      <w:r>
+        <w:t>Lion)</w:t>
+      </w:r>
+      <w:r>
+        <w:sym w:font="Wingdings" w:char="F0E0"/>
+      </w:r>
+      <w:r>
+        <w:t xml:space="preserve">NOT </w:t>
+      </w:r>
+      <w:proofErr w:type="spellStart"/>
+      <w:r>
+        <w:t>MuchViolence</w:t>
+      </w:r>
+      <w:proofErr w:type="spellEnd"/>
+      <w:r>
+        <w:t>(Lion)</w:t>
+      </w:r>
+    </w:p>
+    <w:p>
+      <w:pPr>
+        <w:pStyle w:val="ListParagraph"/>
+        <w:numPr>
+          <w:ilvl w:val="0"/>
+          <w:numId w:val="7"/>
+        </w:numPr>
+      </w:pPr>
+      <w:proofErr w:type="spellStart"/>
+      <w:proofErr w:type="gramStart"/>
+      <w:r>
+        <w:t>SomeIncidents</w:t>
+      </w:r>
+      <w:proofErr w:type="spellEnd"/>
+      <w:r>
+        <w:t>(</w:t>
+      </w:r>
+      <w:proofErr w:type="gramEnd"/>
+      <w:r>
+        <w:t>Dragon)</w:t>
+      </w:r>
+      <w:r>
+        <w:sym w:font="Wingdings" w:char="F0E0"/>
+      </w:r>
+      <w:r>
+        <w:t xml:space="preserve">NOT </w:t>
+      </w:r>
+      <w:proofErr w:type="spellStart"/>
+      <w:r>
+        <w:t>MuchViolence</w:t>
+      </w:r>
+      <w:proofErr w:type="spellEnd"/>
+      <w:r>
+        <w:t>(Dragon)</w:t>
+      </w:r>
+    </w:p>
+    <w:p>
+      <w:pPr>
+        <w:pStyle w:val="ListParagraph"/>
+        <w:numPr>
+          <w:ilvl w:val="0"/>
+          <w:numId w:val="7"/>
+        </w:numPr>
+      </w:pPr>
+      <w:proofErr w:type="spellStart"/>
+      <w:proofErr w:type="gramStart"/>
+      <w:r>
+        <w:t>ManyVehiclesHQ</w:t>
+      </w:r>
+      <w:proofErr w:type="spellEnd"/>
+      <w:r>
+        <w:t>(</w:t>
+      </w:r>
+      <w:proofErr w:type="gramEnd"/>
+      <w:r>
+        <w:t>Lion)</w:t>
+      </w:r>
+      <w:r>
+        <w:sym w:font="Wingdings" w:char="F0E0"/>
+      </w:r>
+      <w:proofErr w:type="spellStart"/>
+      <w:r>
+        <w:t>PlanViolence</w:t>
+      </w:r>
+      <w:proofErr w:type="spellEnd"/>
+      <w:r>
+        <w:t xml:space="preserve">(Lion) </w:t>
+      </w:r>
+      <w:r>
+        <w:rPr>
+          <w:i/>
+        </w:rPr>
+        <w:t>with level 0.7</w:t>
+      </w:r>
+    </w:p>
+    <w:p>
+      <w:pPr>
+        <w:pStyle w:val="ListParagraph"/>
+        <w:numPr>
+          <w:ilvl w:val="0"/>
+          <w:numId w:val="7"/>
+        </w:numPr>
+      </w:pPr>
+      <w:proofErr w:type="spellStart"/>
+      <w:proofErr w:type="gramStart"/>
+      <w:r>
+        <w:t>PlanViolence</w:t>
+      </w:r>
+      <w:proofErr w:type="spellEnd"/>
+      <w:r>
+        <w:t>(</w:t>
+      </w:r>
+      <w:proofErr w:type="gramEnd"/>
+      <w:r>
+        <w:t>Lion)^</w:t>
+      </w:r>
+      <w:proofErr w:type="spellStart"/>
+      <w:r>
+        <w:t>IncrViolence</w:t>
+      </w:r>
+      <w:proofErr w:type="spellEnd"/>
+      <w:r>
+        <w:t>(Lion)</w:t>
+      </w:r>
+      <w:r>
+        <w:sym w:font="Wingdings" w:char="F0E0"/>
+      </w:r>
+      <w:proofErr w:type="spellStart"/>
+      <w:r>
+        <w:t>MuchViolence</w:t>
+      </w:r>
+      <w:proofErr w:type="spellEnd"/>
+      <w:r>
+        <w:t>(Lion)</w:t>
+      </w:r>
+    </w:p>
+    <w:p>
+      <w:pPr>
+        <w:pStyle w:val="ListParagraph"/>
+        <w:numPr>
+          <w:ilvl w:val="0"/>
+          <w:numId w:val="7"/>
+        </w:numPr>
+      </w:pPr>
+      <w:proofErr w:type="spellStart"/>
+      <w:proofErr w:type="gramStart"/>
+      <w:r>
+        <w:t>CoopReliefOperations</w:t>
+      </w:r>
+      <w:proofErr w:type="spellEnd"/>
+      <w:r>
+        <w:t>(</w:t>
+      </w:r>
+      <w:proofErr w:type="gramEnd"/>
+      <w:r>
+        <w:t>Red)</w:t>
+      </w:r>
+      <w:r>
+        <w:sym w:font="Wingdings" w:char="F0E0"/>
+      </w:r>
+      <w:proofErr w:type="spellStart"/>
+      <w:r>
+        <w:t>SuspendViolence</w:t>
+      </w:r>
+      <w:proofErr w:type="spellEnd"/>
+      <w:r>
+        <w:t xml:space="preserve">(Red) </w:t>
+      </w:r>
+      <w:r>
+        <w:rPr>
+          <w:i/>
+        </w:rPr>
+        <w:t>with level 0.5</w:t>
+      </w:r>
+    </w:p>
+    <w:p>
+      <w:pPr>
+        <w:pStyle w:val="ListParagraph"/>
+        <w:numPr>
+          <w:ilvl w:val="0"/>
+          <w:numId w:val="7"/>
+        </w:numPr>
+      </w:pPr>
+      <w:proofErr w:type="spellStart"/>
+      <w:proofErr w:type="gramStart"/>
+      <w:r>
+        <w:t>SuspendViolence</w:t>
+      </w:r>
+      <w:proofErr w:type="spellEnd"/>
+      <w:r>
+        <w:t>(</w:t>
+      </w:r>
+      <w:proofErr w:type="gramEnd"/>
+      <w:r>
+        <w:t>Red)</w:t>
+      </w:r>
+      <w:r>
+        <w:sym w:font="Wingdings" w:char="F0E0"/>
+      </w:r>
+      <w:r>
+        <w:t xml:space="preserve">NOT </w:t>
+      </w:r>
+      <w:proofErr w:type="spellStart"/>
+      <w:r>
+        <w:t>MostViolent</w:t>
+      </w:r>
+      <w:proofErr w:type="spellEnd"/>
+      <w:r>
+        <w:t>(Red)</w:t>
+      </w:r>
+    </w:p>
+    <w:p>
+      <w:pPr>
+        <w:pStyle w:val="ListParagraph"/>
+        <w:numPr>
+          <w:ilvl w:val="0"/>
+          <w:numId w:val="7"/>
+        </w:numPr>
+      </w:pPr>
+      <w:proofErr w:type="spellStart"/>
+      <w:proofErr w:type="gramStart"/>
+      <w:r>
+        <w:t>MuchViolence</w:t>
+      </w:r>
+      <w:proofErr w:type="spellEnd"/>
+      <w:r>
+        <w:t>(</w:t>
+      </w:r>
+      <w:proofErr w:type="gramEnd"/>
+      <w:r>
+        <w:t>Red)^</w:t>
+      </w:r>
+      <w:r>
+        <w:t xml:space="preserve"> </w:t>
+      </w:r>
+      <w:r>
+        <w:t xml:space="preserve">NOT </w:t>
+      </w:r>
+      <w:proofErr w:type="spellStart"/>
+      <w:r>
+        <w:t>MuchViolence</w:t>
+      </w:r>
+      <w:proofErr w:type="spellEnd"/>
+      <w:r>
+        <w:t>(Lion)^</w:t>
+      </w:r>
+      <w:r>
+        <w:t xml:space="preserve"> </w:t>
+      </w:r>
+      <w:r>
+        <w:t xml:space="preserve">NOT </w:t>
+      </w:r>
+      <w:proofErr w:type="spellStart"/>
+      <w:r>
+        <w:t>MuchViolence</w:t>
+      </w:r>
+      <w:proofErr w:type="spellEnd"/>
+      <w:r>
+        <w:t>(Dragon)</w:t>
+      </w:r>
+      <w:r>
+        <w:sym w:font="Wingdings" w:char="F0E0"/>
+      </w:r>
+      <w:proofErr w:type="spellStart"/>
+      <w:r>
+        <w:t>MostViolent</w:t>
+      </w:r>
+      <w:proofErr w:type="spellEnd"/>
+      <w:r>
+        <w:t>(Red)</w:t>
+      </w:r>
+    </w:p>
+    <w:p>
+      <w:pPr>
+        <w:pStyle w:val="ListParagraph"/>
+        <w:numPr>
+          <w:ilvl w:val="0"/>
+          <w:numId w:val="7"/>
+        </w:numPr>
+      </w:pPr>
+      <w:proofErr w:type="spellStart"/>
+      <w:proofErr w:type="gramStart"/>
+      <w:r>
+        <w:t>MuchViolence</w:t>
+      </w:r>
+      <w:proofErr w:type="spellEnd"/>
+      <w:r>
+        <w:t>(</w:t>
+      </w:r>
+      <w:proofErr w:type="gramEnd"/>
+      <w:r>
+        <w:t>Red)^</w:t>
+      </w:r>
+      <w:r>
+        <w:t xml:space="preserve"> </w:t>
+      </w:r>
+      <w:proofErr w:type="spellStart"/>
+      <w:r>
+        <w:t>MuchViolence</w:t>
+      </w:r>
+      <w:proofErr w:type="spellEnd"/>
+      <w:r>
+        <w:t>(Lion)</w:t>
+      </w:r>
+      <w:r>
+        <w:sym w:font="Wingdings" w:char="F0E0"/>
+      </w:r>
+      <w:r>
+        <w:t xml:space="preserve">NOT </w:t>
+      </w:r>
+      <w:proofErr w:type="spellStart"/>
+      <w:r>
+        <w:t>MostViolent</w:t>
+      </w:r>
+      <w:proofErr w:type="spellEnd"/>
+      <w:r>
+        <w:t>(Red)</w:t>
+      </w:r>
+    </w:p>
+    <w:p>
+      <w:r>
+        <w:t xml:space="preserve">The question asked is: </w:t>
+      </w:r>
+      <w:proofErr w:type="gramStart"/>
+      <w:r>
+        <w:t>‘</w:t>
+      </w:r>
+      <w:proofErr w:type="spellStart"/>
+      <w:r>
+        <w:t>MostViolent</w:t>
+      </w:r>
+      <w:proofErr w:type="spellEnd"/>
+      <w:r>
+        <w:t>(</w:t>
+      </w:r>
+      <w:proofErr w:type="gramEnd"/>
+      <w:r>
+        <w:t xml:space="preserve">Red)’. </w:t>
+      </w:r>
+      <w:proofErr w:type="gramStart"/>
+      <w:r>
+        <w:t xml:space="preserve">The following trust-extended belief network is generated by </w:t>
+      </w:r>
+      <w:proofErr w:type="spellStart"/>
+      <w:r>
+        <w:t>ArgTrust</w:t>
+      </w:r>
+      <w:proofErr w:type="spellEnd"/>
+      <w:proofErr w:type="gramEnd"/>
+      <w:r>
+        <w:t>:</w:t>
+      </w:r>
+    </w:p>
+    <w:p>
+      <w:r>
+        <w:rPr>
+          <w:noProof/>
+        </w:rPr>
+        <w:drawing>
+          <wp:inline distT="0" distB="0" distL="0" distR="0" wp14:anchorId="2AA41F96" wp14:editId="6D53B390">
+            <wp:extent cx="5943600" cy="5965825"/>
+            <wp:effectExtent l="0" t="0" r="0" b="3175"/>
+            <wp:docPr id="9" name="Picture 9"/>
+            <wp:cNvGraphicFramePr>
+              <a:graphicFrameLocks xmlns:a="http://schemas.openxmlformats.org/drawingml/2006/main" noChangeAspect="1"/>
+            </wp:cNvGraphicFramePr>
+            <a:graphic xmlns:a="http://schemas.openxmlformats.org/drawingml/2006/main">
+              <a:graphicData uri="http://schemas.openxmlformats.org/drawingml/2006/picture">
+                <pic:pic xmlns:pic="http://schemas.openxmlformats.org/drawingml/2006/picture">
+                  <pic:nvPicPr>
+                    <pic:cNvPr id="0" name="Screen Shot 2013-08-30 at 11.08.45 AM.png"/>
+                    <pic:cNvPicPr/>
+                  </pic:nvPicPr>
+                  <pic:blipFill>
+                    <a:blip r:embed="rId9">
+                      <a:extLst>
+                        <a:ext uri="{28A0092B-C50C-407E-A947-70E740481C1C}">
+                          <a14:useLocalDpi xmlns:a14="http://schemas.microsoft.com/office/drawing/2010/main" val="0"/>
+                        </a:ext>
+                      </a:extLst>
+                    </a:blip>
+                    <a:stretch>
+                      <a:fillRect/>
+                    </a:stretch>
+                  </pic:blipFill>
+                  <pic:spPr>
+                    <a:xfrm>
+                      <a:off x="0" y="0"/>
+                      <a:ext cx="5943600" cy="5965825"/>
+                    </a:xfrm>
+                    <a:prstGeom prst="rect">
+                      <a:avLst/>
+                    </a:prstGeom>
+                  </pic:spPr>
+                </pic:pic>
+              </a:graphicData>
+            </a:graphic>
+          </wp:inline>
+        </w:drawing>
+      </w:r>
+    </w:p>
+    <w:p>
+      <w:pPr>
         <w:pStyle w:val="Heading1"/>
       </w:pPr>
       <w:r>
@@ -4819,7 +5822,7 @@
                     <pic:cNvPicPr/>
                   </pic:nvPicPr>
                   <pic:blipFill>
-                    <a:blip r:embed="rId9">
+                    <a:blip r:embed="rId10">
                       <a:extLst>
                         <a:ext uri="{28A0092B-C50C-407E-A947-70E740481C1C}">
                           <a14:useLocalDpi xmlns:a14="http://schemas.microsoft.com/office/drawing/2010/main" val="0"/>
@@ -6259,7 +7262,7 @@
                     <pic:cNvPicPr/>
                   </pic:nvPicPr>
                   <pic:blipFill>
-                    <a:blip r:embed="rId10">
+                    <a:blip r:embed="rId11">
                       <a:extLst>
                         <a:ext uri="{28A0092B-C50C-407E-A947-70E740481C1C}">
                           <a14:useLocalDpi xmlns:a14="http://schemas.microsoft.com/office/drawing/2010/main" val="0"/>
@@ -6291,18 +7294,12 @@
         <w:pStyle w:val="Heading2"/>
       </w:pPr>
       <w:r>
-        <w:t>Version 2</w:t>
-      </w:r>
-      <w:r>
-        <w:t>: City Where Protests Most Likely to Disrupt Relief Ops</w:t>
-      </w:r>
-    </w:p>
-    <w:p>
-      <w:r>
-        <w:t xml:space="preserve">The version 1 scenario is still pretty simple (not too many levels of reasoning) and does not have arguments undermining other arguments. In Version 2, the predicate </w:t>
-      </w:r>
-      <w:r>
-        <w:t>‘</w:t>
+        <w:t>Version 2: City Where Protests Most Likely to Disrupt Relief Ops</w:t>
+      </w:r>
+    </w:p>
+    <w:p>
+      <w:r>
+        <w:t>The version 1 scenario is still pretty simple (not too many levels of reasoning) and does not have arguments undermining other arguments. In Version 2, the predicate ‘</w:t>
       </w:r>
       <w:proofErr w:type="spellStart"/>
       <w:r>
@@ -6310,10 +7307,7 @@
       </w:r>
       <w:proofErr w:type="spellEnd"/>
       <w:r>
-        <w:t xml:space="preserve">’ and </w:t>
-      </w:r>
-      <w:r>
-        <w:t>‘</w:t>
+        <w:t>’ and ‘</w:t>
       </w:r>
       <w:proofErr w:type="spellStart"/>
       <w:r>
@@ -6321,20 +7315,11 @@
       </w:r>
       <w:proofErr w:type="spellEnd"/>
       <w:r>
-        <w:t>’</w:t>
-      </w:r>
-      <w:r>
-        <w:t xml:space="preserve"> are</w:t>
-      </w:r>
-      <w:r>
-        <w:t xml:space="preserve"> replaced by ‘NOT </w:t>
-      </w:r>
-      <w:proofErr w:type="spellStart"/>
-      <w:r>
-        <w:t>Much</w:t>
-      </w:r>
-      <w:r>
-        <w:t>Disruption</w:t>
+        <w:t xml:space="preserve">’ are replaced by ‘NOT </w:t>
+      </w:r>
+      <w:proofErr w:type="spellStart"/>
+      <w:r>
+        <w:t>MuchDisruption</w:t>
       </w:r>
       <w:proofErr w:type="spellEnd"/>
       <w:r>
@@ -6342,10 +7327,7 @@
       </w:r>
       <w:proofErr w:type="spellStart"/>
       <w:r>
-        <w:t>Much</w:t>
-      </w:r>
-      <w:r>
-        <w:t>Disruption</w:t>
+        <w:t>MuchDisruption</w:t>
       </w:r>
       <w:proofErr w:type="spellEnd"/>
       <w:r>
@@ -6987,13 +7969,7 @@
       <w:proofErr w:type="spellStart"/>
       <w:proofErr w:type="gramStart"/>
       <w:r>
-        <w:t>Inc</w:t>
-      </w:r>
-      <w:r>
-        <w:t>r</w:t>
-      </w:r>
-      <w:r>
-        <w:t>Violence</w:t>
+        <w:t>IncrViolence</w:t>
       </w:r>
       <w:proofErr w:type="spellEnd"/>
       <w:r>
@@ -7086,13 +8062,7 @@
         </w:numPr>
       </w:pPr>
       <w:r>
-        <w:t>Informant</w:t>
-      </w:r>
-      <w:r>
-        <w:t>s</w:t>
-      </w:r>
-      <w:r>
-        <w:t>: 0.3</w:t>
+        <w:t>Informants: 0.3</w:t>
       </w:r>
     </w:p>
     <w:p>
@@ -7181,10 +8151,7 @@
       </w:r>
       <w:proofErr w:type="spellStart"/>
       <w:r>
-        <w:t>Much</w:t>
-      </w:r>
-      <w:r>
-        <w:t>Disruption</w:t>
+        <w:t>MuchDisruption</w:t>
       </w:r>
       <w:proofErr w:type="spellEnd"/>
       <w:r>
@@ -7222,10 +8189,7 @@
       </w:r>
       <w:proofErr w:type="spellStart"/>
       <w:r>
-        <w:t>Much</w:t>
-      </w:r>
-      <w:r>
-        <w:t>Disruption</w:t>
+        <w:t>MuchDisruption</w:t>
       </w:r>
       <w:proofErr w:type="spellEnd"/>
       <w:r>
@@ -7274,10 +8238,7 @@
       </w:r>
       <w:proofErr w:type="spellStart"/>
       <w:r>
-        <w:t>Much</w:t>
-      </w:r>
-      <w:r>
-        <w:t>Disruption</w:t>
+        <w:t>MuchDisruption</w:t>
       </w:r>
       <w:proofErr w:type="spellEnd"/>
       <w:r>
@@ -7315,10 +8276,7 @@
       </w:r>
       <w:proofErr w:type="spellStart"/>
       <w:r>
-        <w:t>Much</w:t>
-      </w:r>
-      <w:r>
-        <w:t>Disruption</w:t>
+        <w:t>MuchDisruption</w:t>
       </w:r>
       <w:proofErr w:type="spellEnd"/>
       <w:r>
@@ -7403,20 +8361,30 @@
       </w:r>
       <w:proofErr w:type="spellEnd"/>
       <w:r>
+        <w:t>)^</w:t>
+      </w:r>
+      <w:proofErr w:type="spellStart"/>
+      <w:r>
+        <w:t>IncrViolence</w:t>
+      </w:r>
+      <w:proofErr w:type="spellEnd"/>
+      <w:r>
+        <w:t>(</w:t>
+      </w:r>
+      <w:proofErr w:type="spellStart"/>
+      <w:r>
+        <w:t>Waga</w:t>
+      </w:r>
+      <w:proofErr w:type="spellEnd"/>
+      <w:r>
         <w:t>)</w:t>
       </w:r>
       <w:r>
-        <w:t>^</w:t>
-      </w:r>
-      <w:proofErr w:type="spellStart"/>
-      <w:r>
-        <w:t>Inc</w:t>
-      </w:r>
-      <w:r>
-        <w:t>r</w:t>
-      </w:r>
-      <w:r>
-        <w:t>Violence</w:t>
+        <w:sym w:font="Wingdings" w:char="F0E0"/>
+      </w:r>
+      <w:proofErr w:type="spellStart"/>
+      <w:r>
+        <w:t>MuchDisruption</w:t>
       </w:r>
       <w:proofErr w:type="spellEnd"/>
       <w:r>
@@ -7430,10 +8398,17 @@
       <w:r>
         <w:t>)</w:t>
       </w:r>
-      <w:r>
-        <w:sym w:font="Wingdings" w:char="F0E0"/>
-      </w:r>
-      <w:proofErr w:type="spellStart"/>
+    </w:p>
+    <w:p>
+      <w:pPr>
+        <w:pStyle w:val="ListParagraph"/>
+        <w:numPr>
+          <w:ilvl w:val="0"/>
+          <w:numId w:val="7"/>
+        </w:numPr>
+      </w:pPr>
+      <w:proofErr w:type="spellStart"/>
+      <w:proofErr w:type="gramStart"/>
       <w:r>
         <w:t>MuchDisruption</w:t>
       </w:r>
@@ -7442,71 +8417,33 @@
         <w:t>(</w:t>
       </w:r>
       <w:proofErr w:type="spellStart"/>
+      <w:proofErr w:type="gramEnd"/>
+      <w:r>
+        <w:t>Tapel</w:t>
+      </w:r>
+      <w:proofErr w:type="spellEnd"/>
+      <w:r>
+        <w:t xml:space="preserve">)^NOT </w:t>
+      </w:r>
+      <w:proofErr w:type="spellStart"/>
+      <w:r>
+        <w:t>MuchDisruption</w:t>
+      </w:r>
+      <w:proofErr w:type="spellEnd"/>
+      <w:r>
+        <w:t>(</w:t>
+      </w:r>
+      <w:proofErr w:type="spellStart"/>
       <w:r>
         <w:t>Waga</w:t>
       </w:r>
       <w:proofErr w:type="spellEnd"/>
       <w:r>
-        <w:t>)</w:t>
-      </w:r>
-    </w:p>
-    <w:p>
-      <w:pPr>
-        <w:pStyle w:val="ListParagraph"/>
-        <w:numPr>
-          <w:ilvl w:val="0"/>
-          <w:numId w:val="7"/>
-        </w:numPr>
-      </w:pPr>
-      <w:proofErr w:type="spellStart"/>
-      <w:proofErr w:type="gramStart"/>
+        <w:t xml:space="preserve">)^NOT </w:t>
+      </w:r>
+      <w:proofErr w:type="spellStart"/>
       <w:r>
         <w:t>MuchDisruption</w:t>
-      </w:r>
-      <w:proofErr w:type="spellEnd"/>
-      <w:r>
-        <w:t>(</w:t>
-      </w:r>
-      <w:proofErr w:type="spellStart"/>
-      <w:proofErr w:type="gramEnd"/>
-      <w:r>
-        <w:t>Tapel</w:t>
-      </w:r>
-      <w:proofErr w:type="spellEnd"/>
-      <w:r>
-        <w:t>)^</w:t>
-      </w:r>
-      <w:r>
-        <w:t xml:space="preserve">NOT </w:t>
-      </w:r>
-      <w:proofErr w:type="spellStart"/>
-      <w:r>
-        <w:t>Much</w:t>
-      </w:r>
-      <w:r>
-        <w:t>Disruption</w:t>
-      </w:r>
-      <w:proofErr w:type="spellEnd"/>
-      <w:r>
-        <w:t>(</w:t>
-      </w:r>
-      <w:proofErr w:type="spellStart"/>
-      <w:r>
-        <w:t>Waga</w:t>
-      </w:r>
-      <w:proofErr w:type="spellEnd"/>
-      <w:r>
-        <w:t>)^</w:t>
-      </w:r>
-      <w:r>
-        <w:t xml:space="preserve">NOT </w:t>
-      </w:r>
-      <w:proofErr w:type="spellStart"/>
-      <w:r>
-        <w:t>Much</w:t>
-      </w:r>
-      <w:r>
-        <w:t>Disruption</w:t>
       </w:r>
       <w:proofErr w:type="spellEnd"/>
       <w:r>
@@ -7666,7 +8603,7 @@
                     <pic:cNvPicPr/>
                   </pic:nvPicPr>
                   <pic:blipFill>
-                    <a:blip r:embed="rId11">
+                    <a:blip r:embed="rId12">
                       <a:extLst>
                         <a:ext uri="{28A0092B-C50C-407E-A947-70E740481C1C}">
                           <a14:useLocalDpi xmlns:a14="http://schemas.microsoft.com/office/drawing/2010/main" val="0"/>
@@ -7692,8 +8629,6 @@
           </wp:inline>
         </w:drawing>
       </w:r>
-      <w:bookmarkStart w:id="0" w:name="_GoBack"/>
-      <w:bookmarkEnd w:id="0"/>
     </w:p>
     <w:p>
       <w:pPr>
@@ -9574,7 +10509,7 @@
                     <pic:cNvPicPr/>
                   </pic:nvPicPr>
                   <pic:blipFill>
-                    <a:blip r:embed="rId12">
+                    <a:blip r:embed="rId13">
                       <a:extLst>
                         <a:ext uri="{28A0092B-C50C-407E-A947-70E740481C1C}">
                           <a14:useLocalDpi xmlns:a14="http://schemas.microsoft.com/office/drawing/2010/main" val="0"/>
@@ -10630,7 +11565,7 @@
                     <pic:cNvPicPr/>
                   </pic:nvPicPr>
                   <pic:blipFill>
-                    <a:blip r:embed="rId13">
+                    <a:blip r:embed="rId14">
                       <a:extLst>
                         <a:ext uri="{28A0092B-C50C-407E-A947-70E740481C1C}">
                           <a14:useLocalDpi xmlns:a14="http://schemas.microsoft.com/office/drawing/2010/main" val="0"/>

</xml_diff>

<commit_message>
Added new versions of IPAN militia and city scenarios
</commit_message>
<xml_diff>
--- a/xml/IPAN_Scenario_Humanitarian_Relief.docx
+++ b/xml/IPAN_Scenario_Humanitarian_Relief.docx
@@ -1847,7 +1847,7 @@
                     <pic:cNvPicPr/>
                   </pic:nvPicPr>
                   <pic:blipFill>
-                    <a:blip r:embed="rId6">
+                    <a:blip r:embed="rId8">
                       <a:extLst>
                         <a:ext uri="{28A0092B-C50C-407E-A947-70E740481C1C}">
                           <a14:useLocalDpi xmlns:a14="http://schemas.microsoft.com/office/drawing/2010/main" val="0"/>
@@ -2633,7 +2633,7 @@
                     <pic:cNvPicPr/>
                   </pic:nvPicPr>
                   <pic:blipFill>
-                    <a:blip r:embed="rId7">
+                    <a:blip r:embed="rId9">
                       <a:extLst>
                         <a:ext uri="{28A0092B-C50C-407E-A947-70E740481C1C}">
                           <a14:useLocalDpi xmlns:a14="http://schemas.microsoft.com/office/drawing/2010/main" val="0"/>
@@ -2782,39 +2782,7 @@
       </w:r>
       <w:proofErr w:type="spellEnd"/>
       <w:r>
-        <w:t xml:space="preserve"> Department of State, </w:t>
-      </w:r>
-      <w:proofErr w:type="spellStart"/>
-      <w:r>
-        <w:t>Gordanian</w:t>
-      </w:r>
-      <w:proofErr w:type="spellEnd"/>
-      <w:r>
-        <w:t xml:space="preserve"> Military, </w:t>
-      </w:r>
-      <w:proofErr w:type="spellStart"/>
-      <w:r>
-        <w:t>Gordanian</w:t>
-      </w:r>
-      <w:proofErr w:type="spellEnd"/>
-      <w:r>
-        <w:t xml:space="preserve"> First Responders, </w:t>
-      </w:r>
-      <w:proofErr w:type="spellStart"/>
-      <w:r>
-        <w:t>Gordanian</w:t>
-      </w:r>
-      <w:proofErr w:type="spellEnd"/>
-      <w:r>
-        <w:t xml:space="preserve"> Officials, </w:t>
-      </w:r>
-      <w:proofErr w:type="spellStart"/>
-      <w:r>
-        <w:t>Gordanian</w:t>
-      </w:r>
-      <w:proofErr w:type="spellEnd"/>
-      <w:r>
-        <w:t xml:space="preserve"> Civilians, International Civilians, NGO, and Open Media</w:t>
+        <w:t xml:space="preserve"> Department of State, Gordanian Military, Gordanian First Responders, Gordanian Officials, Gordanian Civilians, International Civilians, NGO, and Open Media</w:t>
       </w:r>
     </w:p>
     <w:p>
@@ -2838,15 +2806,7 @@
         </w:numPr>
       </w:pPr>
       <w:r>
-        <w:t xml:space="preserve">The </w:t>
-      </w:r>
-      <w:proofErr w:type="spellStart"/>
-      <w:r>
-        <w:t>Gordanian</w:t>
-      </w:r>
-      <w:proofErr w:type="spellEnd"/>
-      <w:r>
-        <w:t xml:space="preserve"> Military reports that they have seen lots of vehicles outside the Lion Headquarters both in </w:t>
+        <w:t xml:space="preserve">The Gordanian Military reports that they have seen lots of vehicles outside the Lion Headquarters both in </w:t>
       </w:r>
       <w:proofErr w:type="spellStart"/>
       <w:r>
@@ -3508,7 +3468,7 @@
                     <pic:cNvPicPr/>
                   </pic:nvPicPr>
                   <pic:blipFill>
-                    <a:blip r:embed="rId8">
+                    <a:blip r:embed="rId10">
                       <a:extLst>
                         <a:ext uri="{28A0092B-C50C-407E-A947-70E740481C1C}">
                           <a14:useLocalDpi xmlns:a14="http://schemas.microsoft.com/office/drawing/2010/main" val="0"/>
@@ -3558,26 +3518,24 @@
       <w:r>
         <w:t>appended</w:t>
       </w:r>
-      <w:bookmarkStart w:id="0" w:name="_GoBack"/>
-      <w:bookmarkEnd w:id="0"/>
-      <w:r>
-        <w:t xml:space="preserve"> to as follows: The </w:t>
-      </w:r>
-      <w:proofErr w:type="spellStart"/>
-      <w:r>
-        <w:t>Gordanian</w:t>
-      </w:r>
-      <w:proofErr w:type="spellEnd"/>
-      <w:r>
-        <w:t xml:space="preserve"> Government has been approached by the leader of the Red militia faction promising to cooperate with the relief operations in an increased role in the political arena which has been agreed to by the </w:t>
-      </w:r>
-      <w:proofErr w:type="spellStart"/>
-      <w:r>
-        <w:t>Gordanian</w:t>
-      </w:r>
-      <w:proofErr w:type="spellEnd"/>
-      <w:r>
-        <w:t xml:space="preserve"> Government. The promise of cooperation with relief operations may indicate that the Red militia will suspend violence.</w:t>
+      <w:r>
+        <w:t xml:space="preserve"> to as follows: The Gordanian Government has been approached by the leader of </w:t>
+      </w:r>
+      <w:r>
+        <w:lastRenderedPageBreak/>
+        <w:t xml:space="preserve">the Red militia faction promising to cooperate with the relief operations in </w:t>
+      </w:r>
+      <w:r>
+        <w:t xml:space="preserve">exchange for </w:t>
+      </w:r>
+      <w:r>
+        <w:t xml:space="preserve">an increased role in the political arena which has been agreed to </w:t>
+      </w:r>
+      <w:r>
+        <w:t xml:space="preserve">in principle </w:t>
+      </w:r>
+      <w:r>
+        <w:t>by the Gordanian Government. The promise of cooperation with relief operations may indicate that the Red militia will suspend violence.</w:t>
       </w:r>
     </w:p>
     <w:p>
@@ -3648,39 +3606,7 @@
       </w:r>
       <w:proofErr w:type="spellEnd"/>
       <w:r>
-        <w:t xml:space="preserve"> Department of State, </w:t>
-      </w:r>
-      <w:proofErr w:type="spellStart"/>
-      <w:r>
-        <w:t>Gordanian</w:t>
-      </w:r>
-      <w:proofErr w:type="spellEnd"/>
-      <w:r>
-        <w:t xml:space="preserve"> Military, </w:t>
-      </w:r>
-      <w:proofErr w:type="spellStart"/>
-      <w:r>
-        <w:t>Gordanian</w:t>
-      </w:r>
-      <w:proofErr w:type="spellEnd"/>
-      <w:r>
-        <w:t xml:space="preserve"> First Responders, </w:t>
-      </w:r>
-      <w:proofErr w:type="spellStart"/>
-      <w:r>
-        <w:t>Gordanian</w:t>
-      </w:r>
-      <w:proofErr w:type="spellEnd"/>
-      <w:r>
-        <w:t xml:space="preserve"> Officials, </w:t>
-      </w:r>
-      <w:proofErr w:type="spellStart"/>
-      <w:r>
-        <w:t>Gordanian</w:t>
-      </w:r>
-      <w:proofErr w:type="spellEnd"/>
-      <w:r>
-        <w:t xml:space="preserve"> Civilians, International Civilians, NGO, and Open Media</w:t>
+        <w:t xml:space="preserve"> Department of State, Gordanian Military, Gordanian First Responders, Gordanian Officials, Gordanian Civilians, International Civilians, NGO, and Open Media</w:t>
       </w:r>
     </w:p>
     <w:p>
@@ -3704,15 +3630,7 @@
         </w:numPr>
       </w:pPr>
       <w:r>
-        <w:t xml:space="preserve">The </w:t>
-      </w:r>
-      <w:proofErr w:type="spellStart"/>
-      <w:r>
-        <w:t>Gordanian</w:t>
-      </w:r>
-      <w:proofErr w:type="spellEnd"/>
-      <w:r>
-        <w:t xml:space="preserve"> Military reports that they have seen lots of vehicles outside the Lion Headquarters both in </w:t>
+        <w:t xml:space="preserve">The Gordanian Military reports that they have seen lots of vehicles outside the Lion Headquarters both in </w:t>
       </w:r>
       <w:proofErr w:type="spellStart"/>
       <w:r>
@@ -3761,23 +3679,7 @@
         </w:numPr>
       </w:pPr>
       <w:r>
-        <w:t xml:space="preserve">The </w:t>
-      </w:r>
-      <w:proofErr w:type="spellStart"/>
-      <w:r>
-        <w:t>Gordanian</w:t>
-      </w:r>
-      <w:proofErr w:type="spellEnd"/>
-      <w:r>
-        <w:t xml:space="preserve"> Government has been approached by the leader of the Red militia faction promising to cooperate with the relief operations in an increased future role in the political arena, which has been agreed to by the </w:t>
-      </w:r>
-      <w:proofErr w:type="spellStart"/>
-      <w:r>
-        <w:t>Gordanian</w:t>
-      </w:r>
-      <w:proofErr w:type="spellEnd"/>
-      <w:r>
-        <w:t xml:space="preserve"> Government.</w:t>
+        <w:t>The Gordanian Government has been approached by the leader of the Red militia faction promising to cooperate with the relief operations in an increased future role in the political arena, which has been agreed to by the Gordanian Government.</w:t>
       </w:r>
     </w:p>
     <w:p>
@@ -4038,6 +3940,7 @@
     </w:p>
     <w:p>
       <w:r>
+        <w:lastRenderedPageBreak/>
         <w:t>Intelligence Analyst Trust Levels:</w:t>
       </w:r>
     </w:p>
@@ -4534,6 +4437,7 @@
         <w:rPr>
           <w:noProof/>
         </w:rPr>
+        <w:lastRenderedPageBreak/>
         <w:drawing>
           <wp:inline distT="0" distB="0" distL="0" distR="0" wp14:anchorId="2AA41F96" wp14:editId="6D53B390">
             <wp:extent cx="5943600" cy="5965825"/>
@@ -4550,7 +4454,7 @@
                     <pic:cNvPicPr/>
                   </pic:nvPicPr>
                   <pic:blipFill>
-                    <a:blip r:embed="rId9">
+                    <a:blip r:embed="rId11">
                       <a:extLst>
                         <a:ext uri="{28A0092B-C50C-407E-A947-70E740481C1C}">
                           <a14:useLocalDpi xmlns:a14="http://schemas.microsoft.com/office/drawing/2010/main" val="0"/>
@@ -4579,10 +4483,100 @@
     </w:p>
     <w:p>
       <w:pPr>
+        <w:pStyle w:val="Heading3"/>
+      </w:pPr>
+      <w:r>
+        <w:t>Version 3 with No Dragon Militia group:</w:t>
+      </w:r>
+    </w:p>
+    <w:p>
+      <w:r>
+        <w:t xml:space="preserve">If the above Version 3 graph seems too complicated, we can remove the Dragon militia group from our narration and ask the same question: </w:t>
+      </w:r>
+      <w:proofErr w:type="gramStart"/>
+      <w:r>
+        <w:t>‘</w:t>
+      </w:r>
+      <w:proofErr w:type="spellStart"/>
+      <w:r>
+        <w:t>MostViolent</w:t>
+      </w:r>
+      <w:proofErr w:type="spellEnd"/>
+      <w:r>
+        <w:t>(</w:t>
+      </w:r>
+      <w:proofErr w:type="gramEnd"/>
+      <w:r>
+        <w:t xml:space="preserve">Red)’. </w:t>
+      </w:r>
+      <w:proofErr w:type="gramStart"/>
+      <w:r>
+        <w:t xml:space="preserve">The following trust-extended belief network is generated by </w:t>
+      </w:r>
+      <w:proofErr w:type="spellStart"/>
+      <w:r>
+        <w:t>ArgTrust</w:t>
+      </w:r>
+      <w:proofErr w:type="spellEnd"/>
+      <w:proofErr w:type="gramEnd"/>
+      <w:r>
+        <w:t>:</w:t>
+      </w:r>
+    </w:p>
+    <w:p>
+      <w:r>
+        <w:rPr>
+          <w:noProof/>
+        </w:rPr>
+        <w:lastRenderedPageBreak/>
+        <w:drawing>
+          <wp:inline distT="0" distB="0" distL="0" distR="0" wp14:anchorId="068836E0" wp14:editId="5074F7FD">
+            <wp:extent cx="5943600" cy="5981700"/>
+            <wp:effectExtent l="0" t="0" r="0" b="12700"/>
+            <wp:docPr id="10" name="Picture 10"/>
+            <wp:cNvGraphicFramePr>
+              <a:graphicFrameLocks xmlns:a="http://schemas.openxmlformats.org/drawingml/2006/main" noChangeAspect="1"/>
+            </wp:cNvGraphicFramePr>
+            <a:graphic xmlns:a="http://schemas.openxmlformats.org/drawingml/2006/main">
+              <a:graphicData uri="http://schemas.openxmlformats.org/drawingml/2006/picture">
+                <pic:pic xmlns:pic="http://schemas.openxmlformats.org/drawingml/2006/picture">
+                  <pic:nvPicPr>
+                    <pic:cNvPr id="0" name="Screen Shot 2013-08-30 at 4.17.45 PM.png"/>
+                    <pic:cNvPicPr/>
+                  </pic:nvPicPr>
+                  <pic:blipFill>
+                    <a:blip r:embed="rId12">
+                      <a:extLst>
+                        <a:ext uri="{28A0092B-C50C-407E-A947-70E740481C1C}">
+                          <a14:useLocalDpi xmlns:a14="http://schemas.microsoft.com/office/drawing/2010/main" val="0"/>
+                        </a:ext>
+                      </a:extLst>
+                    </a:blip>
+                    <a:stretch>
+                      <a:fillRect/>
+                    </a:stretch>
+                  </pic:blipFill>
+                  <pic:spPr>
+                    <a:xfrm>
+                      <a:off x="0" y="0"/>
+                      <a:ext cx="5943600" cy="5981700"/>
+                    </a:xfrm>
+                    <a:prstGeom prst="rect">
+                      <a:avLst/>
+                    </a:prstGeom>
+                  </pic:spPr>
+                </pic:pic>
+              </a:graphicData>
+            </a:graphic>
+          </wp:inline>
+        </w:drawing>
+      </w:r>
+    </w:p>
+    <w:p>
+      <w:pPr>
         <w:pStyle w:val="Heading1"/>
       </w:pPr>
       <w:r>
-        <w:lastRenderedPageBreak/>
         <w:t xml:space="preserve">CCIR: </w:t>
       </w:r>
       <w:r>
@@ -5805,7 +5799,6 @@
         <w:rPr>
           <w:noProof/>
         </w:rPr>
-        <w:lastRenderedPageBreak/>
         <w:drawing>
           <wp:inline distT="0" distB="0" distL="0" distR="0" wp14:anchorId="3E780119" wp14:editId="47E8D0FF">
             <wp:extent cx="5943600" cy="3102610"/>
@@ -5822,7 +5815,7 @@
                     <pic:cNvPicPr/>
                   </pic:nvPicPr>
                   <pic:blipFill>
-                    <a:blip r:embed="rId10">
+                    <a:blip r:embed="rId13">
                       <a:extLst>
                         <a:ext uri="{28A0092B-C50C-407E-A947-70E740481C1C}">
                           <a14:useLocalDpi xmlns:a14="http://schemas.microsoft.com/office/drawing/2010/main" val="0"/>
@@ -5854,6 +5847,7 @@
         <w:pStyle w:val="Heading2"/>
       </w:pPr>
       <w:r>
+        <w:lastRenderedPageBreak/>
         <w:t>Version 1:</w:t>
       </w:r>
       <w:r>
@@ -6040,491 +6034,491 @@
     </w:p>
     <w:p>
       <w:r>
+        <w:t>Facts in the scenario are as follows:</w:t>
+      </w:r>
+    </w:p>
+    <w:p>
+      <w:pPr>
+        <w:pStyle w:val="ListParagraph"/>
+        <w:numPr>
+          <w:ilvl w:val="0"/>
+          <w:numId w:val="5"/>
+        </w:numPr>
+      </w:pPr>
+      <w:proofErr w:type="spellStart"/>
+      <w:r>
+        <w:t>BricklandMilitary</w:t>
+      </w:r>
+      <w:proofErr w:type="spellEnd"/>
+      <w:r>
+        <w:t xml:space="preserve"> </w:t>
+      </w:r>
+      <w:r>
+        <w:sym w:font="Wingdings" w:char="F0E0"/>
+      </w:r>
+      <w:r>
+        <w:t xml:space="preserve"> </w:t>
+      </w:r>
+      <w:proofErr w:type="spellStart"/>
+      <w:proofErr w:type="gramStart"/>
+      <w:r>
+        <w:t>Many</w:t>
+      </w:r>
+      <w:r>
+        <w:t>Protests</w:t>
+      </w:r>
+      <w:proofErr w:type="spellEnd"/>
+      <w:r>
+        <w:t>(</w:t>
+      </w:r>
+      <w:proofErr w:type="spellStart"/>
+      <w:proofErr w:type="gramEnd"/>
+      <w:r>
+        <w:t>Tapel</w:t>
+      </w:r>
+      <w:proofErr w:type="spellEnd"/>
+      <w:r>
+        <w:t xml:space="preserve">); </w:t>
+      </w:r>
+      <w:proofErr w:type="spellStart"/>
+      <w:r>
+        <w:t>BricklandMilitary</w:t>
+      </w:r>
+      <w:proofErr w:type="spellEnd"/>
+      <w:r>
+        <w:t xml:space="preserve"> </w:t>
+      </w:r>
+      <w:r>
+        <w:sym w:font="Wingdings" w:char="F0E0"/>
+      </w:r>
+      <w:r>
+        <w:t xml:space="preserve"> </w:t>
+      </w:r>
+      <w:proofErr w:type="spellStart"/>
+      <w:r>
+        <w:t>FewProtests</w:t>
+      </w:r>
+      <w:proofErr w:type="spellEnd"/>
+      <w:r>
+        <w:t>(</w:t>
+      </w:r>
+      <w:proofErr w:type="spellStart"/>
+      <w:r>
+        <w:t>Sligo</w:t>
+      </w:r>
+      <w:proofErr w:type="spellEnd"/>
+      <w:r>
+        <w:t>)</w:t>
+      </w:r>
+      <w:r>
+        <w:t xml:space="preserve">; </w:t>
+      </w:r>
+      <w:proofErr w:type="spellStart"/>
+      <w:r>
+        <w:t>BricklandMilitary</w:t>
+      </w:r>
+      <w:proofErr w:type="spellEnd"/>
+      <w:r>
+        <w:t xml:space="preserve"> </w:t>
+      </w:r>
+      <w:r>
+        <w:sym w:font="Wingdings" w:char="F0E0"/>
+      </w:r>
+      <w:r>
+        <w:t xml:space="preserve"> </w:t>
+      </w:r>
+      <w:proofErr w:type="spellStart"/>
+      <w:r>
+        <w:t>FewProtests</w:t>
+      </w:r>
+      <w:proofErr w:type="spellEnd"/>
+      <w:r>
+        <w:t>(</w:t>
+      </w:r>
+      <w:proofErr w:type="spellStart"/>
+      <w:r>
+        <w:t>Waga</w:t>
+      </w:r>
+      <w:proofErr w:type="spellEnd"/>
+      <w:r>
+        <w:t>)</w:t>
+      </w:r>
+    </w:p>
+    <w:p>
+      <w:pPr>
+        <w:pStyle w:val="ListParagraph"/>
+        <w:numPr>
+          <w:ilvl w:val="0"/>
+          <w:numId w:val="5"/>
+        </w:numPr>
+      </w:pPr>
+      <w:r>
+        <w:t xml:space="preserve">Twitter </w:t>
+      </w:r>
+      <w:r>
+        <w:sym w:font="Wingdings" w:char="F0E0"/>
+      </w:r>
+      <w:r>
+        <w:t xml:space="preserve"> </w:t>
+      </w:r>
+      <w:proofErr w:type="spellStart"/>
+      <w:proofErr w:type="gramStart"/>
+      <w:r>
+        <w:t>ManyProtests</w:t>
+      </w:r>
+      <w:proofErr w:type="spellEnd"/>
+      <w:r>
+        <w:t>(</w:t>
+      </w:r>
+      <w:proofErr w:type="spellStart"/>
+      <w:proofErr w:type="gramEnd"/>
+      <w:r>
+        <w:t>Tapel</w:t>
+      </w:r>
+      <w:proofErr w:type="spellEnd"/>
+      <w:r>
+        <w:t xml:space="preserve">); Twitter </w:t>
+      </w:r>
+      <w:r>
+        <w:sym w:font="Wingdings" w:char="F0E0"/>
+      </w:r>
+      <w:r>
+        <w:t xml:space="preserve"> </w:t>
+      </w:r>
+      <w:proofErr w:type="spellStart"/>
+      <w:r>
+        <w:t>SomeProtests</w:t>
+      </w:r>
+      <w:proofErr w:type="spellEnd"/>
+      <w:r>
+        <w:t>(</w:t>
+      </w:r>
+      <w:proofErr w:type="spellStart"/>
+      <w:r>
+        <w:t>Sligo</w:t>
+      </w:r>
+      <w:proofErr w:type="spellEnd"/>
+      <w:r>
+        <w:t xml:space="preserve">); Twitter </w:t>
+      </w:r>
+      <w:r>
+        <w:sym w:font="Wingdings" w:char="F0E0"/>
+      </w:r>
+      <w:r>
+        <w:t xml:space="preserve"> </w:t>
+      </w:r>
+      <w:proofErr w:type="spellStart"/>
+      <w:r>
+        <w:t>SomeProtests</w:t>
+      </w:r>
+      <w:proofErr w:type="spellEnd"/>
+      <w:r>
+        <w:t>(</w:t>
+      </w:r>
+      <w:proofErr w:type="spellStart"/>
+      <w:r>
+        <w:t>Waga</w:t>
+      </w:r>
+      <w:proofErr w:type="spellEnd"/>
+      <w:r>
+        <w:t>)</w:t>
+      </w:r>
+    </w:p>
+    <w:p>
+      <w:pPr>
+        <w:pStyle w:val="ListParagraph"/>
+        <w:numPr>
+          <w:ilvl w:val="0"/>
+          <w:numId w:val="5"/>
+        </w:numPr>
+      </w:pPr>
+      <w:proofErr w:type="spellStart"/>
+      <w:r>
+        <w:t>GordanianFirstResponder</w:t>
+      </w:r>
+      <w:proofErr w:type="spellEnd"/>
+      <w:r>
+        <w:t xml:space="preserve"> </w:t>
+      </w:r>
+      <w:r>
+        <w:sym w:font="Wingdings" w:char="F0E0"/>
+      </w:r>
+      <w:r>
+        <w:t xml:space="preserve"> </w:t>
+      </w:r>
+      <w:proofErr w:type="spellStart"/>
+      <w:proofErr w:type="gramStart"/>
+      <w:r>
+        <w:t>ManyProtests</w:t>
+      </w:r>
+      <w:proofErr w:type="spellEnd"/>
+      <w:r>
+        <w:t>(</w:t>
+      </w:r>
+      <w:proofErr w:type="spellStart"/>
+      <w:proofErr w:type="gramEnd"/>
+      <w:r>
+        <w:t>Tapel</w:t>
+      </w:r>
+      <w:proofErr w:type="spellEnd"/>
+      <w:r>
+        <w:t xml:space="preserve">); </w:t>
+      </w:r>
+      <w:proofErr w:type="spellStart"/>
+      <w:r>
+        <w:t>GordanianFirstResponder</w:t>
+      </w:r>
+      <w:proofErr w:type="spellEnd"/>
+      <w:r>
+        <w:t xml:space="preserve"> </w:t>
+      </w:r>
+      <w:r>
+        <w:sym w:font="Wingdings" w:char="F0E0"/>
+      </w:r>
+      <w:r>
+        <w:t xml:space="preserve"> </w:t>
+      </w:r>
+      <w:proofErr w:type="spellStart"/>
+      <w:r>
+        <w:t>FewProtests</w:t>
+      </w:r>
+      <w:proofErr w:type="spellEnd"/>
+      <w:r>
+        <w:t>(</w:t>
+      </w:r>
+      <w:proofErr w:type="spellStart"/>
+      <w:r>
+        <w:t>Sligo</w:t>
+      </w:r>
+      <w:proofErr w:type="spellEnd"/>
+      <w:r>
+        <w:t xml:space="preserve">); </w:t>
+      </w:r>
+      <w:proofErr w:type="spellStart"/>
+      <w:r>
+        <w:t>GordanianFirstResponder</w:t>
+      </w:r>
+      <w:proofErr w:type="spellEnd"/>
+      <w:r>
+        <w:t xml:space="preserve"> </w:t>
+      </w:r>
+      <w:r>
+        <w:sym w:font="Wingdings" w:char="F0E0"/>
+      </w:r>
+      <w:r>
+        <w:t xml:space="preserve"> </w:t>
+      </w:r>
+      <w:proofErr w:type="spellStart"/>
+      <w:r>
+        <w:t>FewProtests</w:t>
+      </w:r>
+      <w:proofErr w:type="spellEnd"/>
+      <w:r>
+        <w:t>(</w:t>
+      </w:r>
+      <w:proofErr w:type="spellStart"/>
+      <w:r>
+        <w:t>Waga</w:t>
+      </w:r>
+      <w:proofErr w:type="spellEnd"/>
+      <w:r>
+        <w:t>)</w:t>
+      </w:r>
+    </w:p>
+    <w:p>
+      <w:pPr>
+        <w:pStyle w:val="ListParagraph"/>
+        <w:numPr>
+          <w:ilvl w:val="0"/>
+          <w:numId w:val="5"/>
+        </w:numPr>
+      </w:pPr>
+      <w:proofErr w:type="spellStart"/>
+      <w:r>
+        <w:t>GordanianMilitary</w:t>
+      </w:r>
+      <w:proofErr w:type="spellEnd"/>
+      <w:r>
+        <w:t xml:space="preserve"> </w:t>
+      </w:r>
+      <w:r>
+        <w:sym w:font="Wingdings" w:char="F0E0"/>
+      </w:r>
+      <w:r>
+        <w:t xml:space="preserve"> </w:t>
+      </w:r>
+      <w:proofErr w:type="spellStart"/>
+      <w:proofErr w:type="gramStart"/>
+      <w:r>
+        <w:t>ManyVehiclesHQ</w:t>
+      </w:r>
+      <w:proofErr w:type="spellEnd"/>
+      <w:r>
+        <w:t>(</w:t>
+      </w:r>
+      <w:proofErr w:type="spellStart"/>
+      <w:proofErr w:type="gramEnd"/>
+      <w:r>
+        <w:t>Sligo</w:t>
+      </w:r>
+      <w:proofErr w:type="spellEnd"/>
+      <w:r>
+        <w:t>)</w:t>
+      </w:r>
+      <w:r>
+        <w:t xml:space="preserve">; </w:t>
+      </w:r>
+      <w:proofErr w:type="spellStart"/>
+      <w:r>
+        <w:t>GordanianMilitary</w:t>
+      </w:r>
+      <w:proofErr w:type="spellEnd"/>
+      <w:r>
+        <w:t xml:space="preserve"> </w:t>
+      </w:r>
+      <w:r>
+        <w:sym w:font="Wingdings" w:char="F0E0"/>
+      </w:r>
+      <w:r>
+        <w:t xml:space="preserve"> </w:t>
+      </w:r>
+      <w:proofErr w:type="spellStart"/>
+      <w:r>
+        <w:t>ManyVehiclesHQ</w:t>
+      </w:r>
+      <w:proofErr w:type="spellEnd"/>
+      <w:r>
+        <w:t>(</w:t>
+      </w:r>
+      <w:proofErr w:type="spellStart"/>
+      <w:r>
+        <w:t>Waga</w:t>
+      </w:r>
+      <w:proofErr w:type="spellEnd"/>
+      <w:r>
+        <w:t>)</w:t>
+      </w:r>
+    </w:p>
+    <w:p>
+      <w:pPr>
+        <w:pStyle w:val="ListParagraph"/>
+        <w:numPr>
+          <w:ilvl w:val="0"/>
+          <w:numId w:val="5"/>
+        </w:numPr>
+      </w:pPr>
+      <w:r>
+        <w:t xml:space="preserve">Informants </w:t>
+      </w:r>
+      <w:r>
+        <w:sym w:font="Wingdings" w:char="F0E0"/>
+      </w:r>
+      <w:r>
+        <w:t xml:space="preserve"> </w:t>
+      </w:r>
+      <w:proofErr w:type="spellStart"/>
+      <w:proofErr w:type="gramStart"/>
+      <w:r>
+        <w:t>Inc</w:t>
+      </w:r>
+      <w:r>
+        <w:t>r</w:t>
+      </w:r>
+      <w:r>
+        <w:t>Violence</w:t>
+      </w:r>
+      <w:proofErr w:type="spellEnd"/>
+      <w:r>
+        <w:t>(</w:t>
+      </w:r>
+      <w:proofErr w:type="spellStart"/>
+      <w:proofErr w:type="gramEnd"/>
+      <w:r>
+        <w:t>Waga</w:t>
+      </w:r>
+      <w:proofErr w:type="spellEnd"/>
+      <w:r>
+        <w:t>)</w:t>
+      </w:r>
+    </w:p>
+    <w:p>
+      <w:r>
+        <w:t>Intelligence Analyst Trust Levels:</w:t>
+      </w:r>
+    </w:p>
+    <w:p>
+      <w:pPr>
+        <w:pStyle w:val="ListParagraph"/>
+        <w:numPr>
+          <w:ilvl w:val="0"/>
+          <w:numId w:val="6"/>
+        </w:numPr>
+      </w:pPr>
+      <w:proofErr w:type="spellStart"/>
+      <w:r>
+        <w:t>BricklandMilitary</w:t>
+      </w:r>
+      <w:proofErr w:type="spellEnd"/>
+      <w:r>
+        <w:t>: 1.00</w:t>
+      </w:r>
+    </w:p>
+    <w:p>
+      <w:pPr>
+        <w:pStyle w:val="ListParagraph"/>
+        <w:numPr>
+          <w:ilvl w:val="0"/>
+          <w:numId w:val="6"/>
+        </w:numPr>
+      </w:pPr>
+      <w:proofErr w:type="spellStart"/>
+      <w:r>
+        <w:t>GordanianMilitary</w:t>
+      </w:r>
+      <w:proofErr w:type="spellEnd"/>
+      <w:r>
+        <w:t>: 1.00</w:t>
+      </w:r>
+    </w:p>
+    <w:p>
+      <w:pPr>
+        <w:pStyle w:val="ListParagraph"/>
+        <w:numPr>
+          <w:ilvl w:val="0"/>
+          <w:numId w:val="6"/>
+        </w:numPr>
+      </w:pPr>
+      <w:proofErr w:type="spellStart"/>
+      <w:r>
+        <w:t>GordanianFirstResponder</w:t>
+      </w:r>
+      <w:proofErr w:type="spellEnd"/>
+      <w:r>
+        <w:t>: 0.9</w:t>
+      </w:r>
+    </w:p>
+    <w:p>
+      <w:pPr>
+        <w:pStyle w:val="ListParagraph"/>
+        <w:numPr>
+          <w:ilvl w:val="0"/>
+          <w:numId w:val="6"/>
+        </w:numPr>
+      </w:pPr>
+      <w:r>
+        <w:t>Twitter: 0.6</w:t>
+      </w:r>
+    </w:p>
+    <w:p>
+      <w:pPr>
+        <w:pStyle w:val="ListParagraph"/>
+        <w:numPr>
+          <w:ilvl w:val="0"/>
+          <w:numId w:val="6"/>
+        </w:numPr>
+      </w:pPr>
+      <w:r>
         <w:lastRenderedPageBreak/>
-        <w:t>Facts in the scenario are as follows:</w:t>
-      </w:r>
-    </w:p>
-    <w:p>
-      <w:pPr>
-        <w:pStyle w:val="ListParagraph"/>
-        <w:numPr>
-          <w:ilvl w:val="0"/>
-          <w:numId w:val="5"/>
-        </w:numPr>
-      </w:pPr>
-      <w:proofErr w:type="spellStart"/>
-      <w:r>
-        <w:t>BricklandMilitary</w:t>
-      </w:r>
-      <w:proofErr w:type="spellEnd"/>
-      <w:r>
-        <w:t xml:space="preserve"> </w:t>
-      </w:r>
-      <w:r>
-        <w:sym w:font="Wingdings" w:char="F0E0"/>
-      </w:r>
-      <w:r>
-        <w:t xml:space="preserve"> </w:t>
-      </w:r>
-      <w:proofErr w:type="spellStart"/>
-      <w:proofErr w:type="gramStart"/>
-      <w:r>
-        <w:t>Many</w:t>
-      </w:r>
-      <w:r>
-        <w:t>Protests</w:t>
-      </w:r>
-      <w:proofErr w:type="spellEnd"/>
-      <w:r>
-        <w:t>(</w:t>
-      </w:r>
-      <w:proofErr w:type="spellStart"/>
-      <w:proofErr w:type="gramEnd"/>
-      <w:r>
-        <w:t>Tapel</w:t>
-      </w:r>
-      <w:proofErr w:type="spellEnd"/>
-      <w:r>
-        <w:t xml:space="preserve">); </w:t>
-      </w:r>
-      <w:proofErr w:type="spellStart"/>
-      <w:r>
-        <w:t>BricklandMilitary</w:t>
-      </w:r>
-      <w:proofErr w:type="spellEnd"/>
-      <w:r>
-        <w:t xml:space="preserve"> </w:t>
-      </w:r>
-      <w:r>
-        <w:sym w:font="Wingdings" w:char="F0E0"/>
-      </w:r>
-      <w:r>
-        <w:t xml:space="preserve"> </w:t>
-      </w:r>
-      <w:proofErr w:type="spellStart"/>
-      <w:r>
-        <w:t>FewProtests</w:t>
-      </w:r>
-      <w:proofErr w:type="spellEnd"/>
-      <w:r>
-        <w:t>(</w:t>
-      </w:r>
-      <w:proofErr w:type="spellStart"/>
-      <w:r>
-        <w:t>Sligo</w:t>
-      </w:r>
-      <w:proofErr w:type="spellEnd"/>
-      <w:r>
-        <w:t>)</w:t>
-      </w:r>
-      <w:r>
-        <w:t xml:space="preserve">; </w:t>
-      </w:r>
-      <w:proofErr w:type="spellStart"/>
-      <w:r>
-        <w:t>BricklandMilitary</w:t>
-      </w:r>
-      <w:proofErr w:type="spellEnd"/>
-      <w:r>
-        <w:t xml:space="preserve"> </w:t>
-      </w:r>
-      <w:r>
-        <w:sym w:font="Wingdings" w:char="F0E0"/>
-      </w:r>
-      <w:r>
-        <w:t xml:space="preserve"> </w:t>
-      </w:r>
-      <w:proofErr w:type="spellStart"/>
-      <w:r>
-        <w:t>FewProtests</w:t>
-      </w:r>
-      <w:proofErr w:type="spellEnd"/>
-      <w:r>
-        <w:t>(</w:t>
-      </w:r>
-      <w:proofErr w:type="spellStart"/>
-      <w:r>
-        <w:t>Waga</w:t>
-      </w:r>
-      <w:proofErr w:type="spellEnd"/>
-      <w:r>
-        <w:t>)</w:t>
-      </w:r>
-    </w:p>
-    <w:p>
-      <w:pPr>
-        <w:pStyle w:val="ListParagraph"/>
-        <w:numPr>
-          <w:ilvl w:val="0"/>
-          <w:numId w:val="5"/>
-        </w:numPr>
-      </w:pPr>
-      <w:r>
-        <w:t xml:space="preserve">Twitter </w:t>
-      </w:r>
-      <w:r>
-        <w:sym w:font="Wingdings" w:char="F0E0"/>
-      </w:r>
-      <w:r>
-        <w:t xml:space="preserve"> </w:t>
-      </w:r>
-      <w:proofErr w:type="spellStart"/>
-      <w:proofErr w:type="gramStart"/>
-      <w:r>
-        <w:t>ManyProtests</w:t>
-      </w:r>
-      <w:proofErr w:type="spellEnd"/>
-      <w:r>
-        <w:t>(</w:t>
-      </w:r>
-      <w:proofErr w:type="spellStart"/>
-      <w:proofErr w:type="gramEnd"/>
-      <w:r>
-        <w:t>Tapel</w:t>
-      </w:r>
-      <w:proofErr w:type="spellEnd"/>
-      <w:r>
-        <w:t xml:space="preserve">); Twitter </w:t>
-      </w:r>
-      <w:r>
-        <w:sym w:font="Wingdings" w:char="F0E0"/>
-      </w:r>
-      <w:r>
-        <w:t xml:space="preserve"> </w:t>
-      </w:r>
-      <w:proofErr w:type="spellStart"/>
-      <w:r>
-        <w:t>SomeProtests</w:t>
-      </w:r>
-      <w:proofErr w:type="spellEnd"/>
-      <w:r>
-        <w:t>(</w:t>
-      </w:r>
-      <w:proofErr w:type="spellStart"/>
-      <w:r>
-        <w:t>Sligo</w:t>
-      </w:r>
-      <w:proofErr w:type="spellEnd"/>
-      <w:r>
-        <w:t xml:space="preserve">); Twitter </w:t>
-      </w:r>
-      <w:r>
-        <w:sym w:font="Wingdings" w:char="F0E0"/>
-      </w:r>
-      <w:r>
-        <w:t xml:space="preserve"> </w:t>
-      </w:r>
-      <w:proofErr w:type="spellStart"/>
-      <w:r>
-        <w:t>SomeProtests</w:t>
-      </w:r>
-      <w:proofErr w:type="spellEnd"/>
-      <w:r>
-        <w:t>(</w:t>
-      </w:r>
-      <w:proofErr w:type="spellStart"/>
-      <w:r>
-        <w:t>Waga</w:t>
-      </w:r>
-      <w:proofErr w:type="spellEnd"/>
-      <w:r>
-        <w:t>)</w:t>
-      </w:r>
-    </w:p>
-    <w:p>
-      <w:pPr>
-        <w:pStyle w:val="ListParagraph"/>
-        <w:numPr>
-          <w:ilvl w:val="0"/>
-          <w:numId w:val="5"/>
-        </w:numPr>
-      </w:pPr>
-      <w:proofErr w:type="spellStart"/>
-      <w:r>
-        <w:t>GordanianFirstResponder</w:t>
-      </w:r>
-      <w:proofErr w:type="spellEnd"/>
-      <w:r>
-        <w:t xml:space="preserve"> </w:t>
-      </w:r>
-      <w:r>
-        <w:sym w:font="Wingdings" w:char="F0E0"/>
-      </w:r>
-      <w:r>
-        <w:t xml:space="preserve"> </w:t>
-      </w:r>
-      <w:proofErr w:type="spellStart"/>
-      <w:proofErr w:type="gramStart"/>
-      <w:r>
-        <w:t>ManyProtests</w:t>
-      </w:r>
-      <w:proofErr w:type="spellEnd"/>
-      <w:r>
-        <w:t>(</w:t>
-      </w:r>
-      <w:proofErr w:type="spellStart"/>
-      <w:proofErr w:type="gramEnd"/>
-      <w:r>
-        <w:t>Tapel</w:t>
-      </w:r>
-      <w:proofErr w:type="spellEnd"/>
-      <w:r>
-        <w:t xml:space="preserve">); </w:t>
-      </w:r>
-      <w:proofErr w:type="spellStart"/>
-      <w:r>
-        <w:t>GordanianFirstResponder</w:t>
-      </w:r>
-      <w:proofErr w:type="spellEnd"/>
-      <w:r>
-        <w:t xml:space="preserve"> </w:t>
-      </w:r>
-      <w:r>
-        <w:sym w:font="Wingdings" w:char="F0E0"/>
-      </w:r>
-      <w:r>
-        <w:t xml:space="preserve"> </w:t>
-      </w:r>
-      <w:proofErr w:type="spellStart"/>
-      <w:r>
-        <w:t>FewProtests</w:t>
-      </w:r>
-      <w:proofErr w:type="spellEnd"/>
-      <w:r>
-        <w:t>(</w:t>
-      </w:r>
-      <w:proofErr w:type="spellStart"/>
-      <w:r>
-        <w:t>Sligo</w:t>
-      </w:r>
-      <w:proofErr w:type="spellEnd"/>
-      <w:r>
-        <w:t xml:space="preserve">); </w:t>
-      </w:r>
-      <w:proofErr w:type="spellStart"/>
-      <w:r>
-        <w:t>GordanianFirstResponder</w:t>
-      </w:r>
-      <w:proofErr w:type="spellEnd"/>
-      <w:r>
-        <w:t xml:space="preserve"> </w:t>
-      </w:r>
-      <w:r>
-        <w:sym w:font="Wingdings" w:char="F0E0"/>
-      </w:r>
-      <w:r>
-        <w:t xml:space="preserve"> </w:t>
-      </w:r>
-      <w:proofErr w:type="spellStart"/>
-      <w:r>
-        <w:t>FewProtests</w:t>
-      </w:r>
-      <w:proofErr w:type="spellEnd"/>
-      <w:r>
-        <w:t>(</w:t>
-      </w:r>
-      <w:proofErr w:type="spellStart"/>
-      <w:r>
-        <w:t>Waga</w:t>
-      </w:r>
-      <w:proofErr w:type="spellEnd"/>
-      <w:r>
-        <w:t>)</w:t>
-      </w:r>
-    </w:p>
-    <w:p>
-      <w:pPr>
-        <w:pStyle w:val="ListParagraph"/>
-        <w:numPr>
-          <w:ilvl w:val="0"/>
-          <w:numId w:val="5"/>
-        </w:numPr>
-      </w:pPr>
-      <w:proofErr w:type="spellStart"/>
-      <w:r>
-        <w:t>GordanianMilitary</w:t>
-      </w:r>
-      <w:proofErr w:type="spellEnd"/>
-      <w:r>
-        <w:t xml:space="preserve"> </w:t>
-      </w:r>
-      <w:r>
-        <w:sym w:font="Wingdings" w:char="F0E0"/>
-      </w:r>
-      <w:r>
-        <w:t xml:space="preserve"> </w:t>
-      </w:r>
-      <w:proofErr w:type="spellStart"/>
-      <w:proofErr w:type="gramStart"/>
-      <w:r>
-        <w:t>ManyVehiclesHQ</w:t>
-      </w:r>
-      <w:proofErr w:type="spellEnd"/>
-      <w:r>
-        <w:t>(</w:t>
-      </w:r>
-      <w:proofErr w:type="spellStart"/>
-      <w:proofErr w:type="gramEnd"/>
-      <w:r>
-        <w:t>Sligo</w:t>
-      </w:r>
-      <w:proofErr w:type="spellEnd"/>
-      <w:r>
-        <w:t>)</w:t>
-      </w:r>
-      <w:r>
-        <w:t xml:space="preserve">; </w:t>
-      </w:r>
-      <w:proofErr w:type="spellStart"/>
-      <w:r>
-        <w:t>GordanianMilitary</w:t>
-      </w:r>
-      <w:proofErr w:type="spellEnd"/>
-      <w:r>
-        <w:t xml:space="preserve"> </w:t>
-      </w:r>
-      <w:r>
-        <w:sym w:font="Wingdings" w:char="F0E0"/>
-      </w:r>
-      <w:r>
-        <w:t xml:space="preserve"> </w:t>
-      </w:r>
-      <w:proofErr w:type="spellStart"/>
-      <w:r>
-        <w:t>ManyVehiclesHQ</w:t>
-      </w:r>
-      <w:proofErr w:type="spellEnd"/>
-      <w:r>
-        <w:t>(</w:t>
-      </w:r>
-      <w:proofErr w:type="spellStart"/>
-      <w:r>
-        <w:t>Waga</w:t>
-      </w:r>
-      <w:proofErr w:type="spellEnd"/>
-      <w:r>
-        <w:t>)</w:t>
-      </w:r>
-    </w:p>
-    <w:p>
-      <w:pPr>
-        <w:pStyle w:val="ListParagraph"/>
-        <w:numPr>
-          <w:ilvl w:val="0"/>
-          <w:numId w:val="5"/>
-        </w:numPr>
-      </w:pPr>
-      <w:r>
-        <w:t xml:space="preserve">Informants </w:t>
-      </w:r>
-      <w:r>
-        <w:sym w:font="Wingdings" w:char="F0E0"/>
-      </w:r>
-      <w:r>
-        <w:t xml:space="preserve"> </w:t>
-      </w:r>
-      <w:proofErr w:type="spellStart"/>
-      <w:proofErr w:type="gramStart"/>
-      <w:r>
-        <w:t>Inc</w:t>
-      </w:r>
-      <w:r>
-        <w:t>r</w:t>
-      </w:r>
-      <w:r>
-        <w:t>Violence</w:t>
-      </w:r>
-      <w:proofErr w:type="spellEnd"/>
-      <w:r>
-        <w:t>(</w:t>
-      </w:r>
-      <w:proofErr w:type="spellStart"/>
-      <w:proofErr w:type="gramEnd"/>
-      <w:r>
-        <w:t>Waga</w:t>
-      </w:r>
-      <w:proofErr w:type="spellEnd"/>
-      <w:r>
-        <w:t>)</w:t>
-      </w:r>
-    </w:p>
-    <w:p>
-      <w:r>
-        <w:t>Intelligence Analyst Trust Levels:</w:t>
-      </w:r>
-    </w:p>
-    <w:p>
-      <w:pPr>
-        <w:pStyle w:val="ListParagraph"/>
-        <w:numPr>
-          <w:ilvl w:val="0"/>
-          <w:numId w:val="6"/>
-        </w:numPr>
-      </w:pPr>
-      <w:proofErr w:type="spellStart"/>
-      <w:r>
-        <w:t>BricklandMilitary</w:t>
-      </w:r>
-      <w:proofErr w:type="spellEnd"/>
-      <w:r>
-        <w:t>: 1.00</w:t>
-      </w:r>
-    </w:p>
-    <w:p>
-      <w:pPr>
-        <w:pStyle w:val="ListParagraph"/>
-        <w:numPr>
-          <w:ilvl w:val="0"/>
-          <w:numId w:val="6"/>
-        </w:numPr>
-      </w:pPr>
-      <w:proofErr w:type="spellStart"/>
-      <w:r>
-        <w:t>GordanianMilitary</w:t>
-      </w:r>
-      <w:proofErr w:type="spellEnd"/>
-      <w:r>
-        <w:t>: 1.00</w:t>
-      </w:r>
-    </w:p>
-    <w:p>
-      <w:pPr>
-        <w:pStyle w:val="ListParagraph"/>
-        <w:numPr>
-          <w:ilvl w:val="0"/>
-          <w:numId w:val="6"/>
-        </w:numPr>
-      </w:pPr>
-      <w:proofErr w:type="spellStart"/>
-      <w:r>
-        <w:t>GordanianFirstResponder</w:t>
-      </w:r>
-      <w:proofErr w:type="spellEnd"/>
-      <w:r>
-        <w:t>: 0.9</w:t>
-      </w:r>
-    </w:p>
-    <w:p>
-      <w:pPr>
-        <w:pStyle w:val="ListParagraph"/>
-        <w:numPr>
-          <w:ilvl w:val="0"/>
-          <w:numId w:val="6"/>
-        </w:numPr>
-      </w:pPr>
-      <w:r>
-        <w:t>Twitter: 0.6</w:t>
-      </w:r>
-    </w:p>
-    <w:p>
-      <w:pPr>
-        <w:pStyle w:val="ListParagraph"/>
-        <w:numPr>
-          <w:ilvl w:val="0"/>
-          <w:numId w:val="6"/>
-        </w:numPr>
-      </w:pPr>
-      <w:r>
         <w:t>Informant</w:t>
       </w:r>
       <w:r>
@@ -7262,7 +7256,7 @@
                     <pic:cNvPicPr/>
                   </pic:nvPicPr>
                   <pic:blipFill>
-                    <a:blip r:embed="rId11">
+                    <a:blip r:embed="rId14">
                       <a:extLst>
                         <a:ext uri="{28A0092B-C50C-407E-A947-70E740481C1C}">
                           <a14:useLocalDpi xmlns:a14="http://schemas.microsoft.com/office/drawing/2010/main" val="0"/>
@@ -7454,15 +7448,7 @@
         </w:numPr>
       </w:pPr>
       <w:r>
-        <w:t xml:space="preserve">The </w:t>
-      </w:r>
-      <w:proofErr w:type="spellStart"/>
-      <w:r>
-        <w:t>Gordanian</w:t>
-      </w:r>
-      <w:proofErr w:type="spellEnd"/>
-      <w:r>
-        <w:t xml:space="preserve"> First Responders report many protests (8 incidents) in the town of </w:t>
+        <w:t xml:space="preserve">The Gordanian First Responders report many protests (8 incidents) in the town of </w:t>
       </w:r>
       <w:proofErr w:type="spellStart"/>
       <w:r>
@@ -7495,23 +7481,7 @@
         </w:numPr>
       </w:pPr>
       <w:r>
-        <w:t xml:space="preserve">Other sources of information include: </w:t>
-      </w:r>
-      <w:proofErr w:type="spellStart"/>
-      <w:r>
-        <w:t>Gordanian</w:t>
-      </w:r>
-      <w:proofErr w:type="spellEnd"/>
-      <w:r>
-        <w:t xml:space="preserve"> Military, </w:t>
-      </w:r>
-      <w:proofErr w:type="spellStart"/>
-      <w:r>
-        <w:t>Gordanian</w:t>
-      </w:r>
-      <w:proofErr w:type="spellEnd"/>
-      <w:r>
-        <w:t xml:space="preserve"> Civilians, NGO, and Open Media</w:t>
+        <w:t>Other sources of information include: Gordanian Military, Gordanian Civilians, NGO, and Open Media</w:t>
       </w:r>
     </w:p>
     <w:p>
@@ -7535,15 +7505,7 @@
         </w:numPr>
       </w:pPr>
       <w:r>
-        <w:t xml:space="preserve">The </w:t>
-      </w:r>
-      <w:proofErr w:type="spellStart"/>
-      <w:r>
-        <w:t>Gordanian</w:t>
-      </w:r>
-      <w:proofErr w:type="spellEnd"/>
-      <w:r>
-        <w:t xml:space="preserve"> Military reports that they have seen lots of vehicles outside the Lion Headquarters both in </w:t>
+        <w:t xml:space="preserve">The Gordanian Military reports that they have seen lots of vehicles outside the Lion Headquarters both in </w:t>
       </w:r>
       <w:proofErr w:type="spellStart"/>
       <w:r>
@@ -8603,7 +8565,7 @@
                     <pic:cNvPicPr/>
                   </pic:nvPicPr>
                   <pic:blipFill>
-                    <a:blip r:embed="rId12">
+                    <a:blip r:embed="rId15">
                       <a:extLst>
                         <a:ext uri="{28A0092B-C50C-407E-A947-70E740481C1C}">
                           <a14:useLocalDpi xmlns:a14="http://schemas.microsoft.com/office/drawing/2010/main" val="0"/>
@@ -8632,6 +8594,1754 @@
     </w:p>
     <w:p>
       <w:pPr>
+        <w:pStyle w:val="Heading2"/>
+      </w:pPr>
+      <w:r>
+        <w:t>Version 3: City Where Protests Most Likely to Disrupt Relief Ops</w:t>
+      </w:r>
+    </w:p>
+    <w:p>
+      <w:r>
+        <w:t>The version 2 scenario is still pretty simple (not too many levels of reasoning) and is not that amenable to uncertain interpretation. In Version 3, we add to the scenario with a new agent ‘</w:t>
+      </w:r>
+      <w:proofErr w:type="spellStart"/>
+      <w:r>
+        <w:t>GordanianGovt</w:t>
+      </w:r>
+      <w:proofErr w:type="spellEnd"/>
+      <w:r>
+        <w:t xml:space="preserve">’. The scenario is appended to as follows: The Gordanian Government has been approached by the leader of a prominent militia group called Red promising to cooperate with the relief operations in exchange for an increased role in the political arena which has been agreed to in principle by the Gordanian Government. The promise of cooperation with relief operations may indicate that the Red militia will suspend violence. The Red </w:t>
+      </w:r>
+      <w:proofErr w:type="gramStart"/>
+      <w:r>
+        <w:t>militia mostly operate</w:t>
+      </w:r>
+      <w:proofErr w:type="gramEnd"/>
+      <w:r>
+        <w:t xml:space="preserve"> in the city of </w:t>
+      </w:r>
+      <w:proofErr w:type="spellStart"/>
+      <w:r>
+        <w:t>Tapel</w:t>
+      </w:r>
+      <w:proofErr w:type="spellEnd"/>
+      <w:r>
+        <w:t>.</w:t>
+      </w:r>
+    </w:p>
+    <w:p>
+      <w:r>
+        <w:t>The scenario description and rules are very similar to version 2 but are described below for completeness.</w:t>
+      </w:r>
+    </w:p>
+    <w:p>
+      <w:r>
+        <w:lastRenderedPageBreak/>
+        <w:t>The intelligence analyst has the following information:</w:t>
+      </w:r>
+    </w:p>
+    <w:p>
+      <w:pPr>
+        <w:pStyle w:val="ListParagraph"/>
+        <w:numPr>
+          <w:ilvl w:val="0"/>
+          <w:numId w:val="4"/>
+        </w:numPr>
+      </w:pPr>
+      <w:proofErr w:type="spellStart"/>
+      <w:r>
+        <w:t>Brickland</w:t>
+      </w:r>
+      <w:proofErr w:type="spellEnd"/>
+      <w:r>
+        <w:t xml:space="preserve"> Military reports that they have encountered many protest incidents in the town of </w:t>
+      </w:r>
+      <w:proofErr w:type="spellStart"/>
+      <w:r>
+        <w:t>Tapel</w:t>
+      </w:r>
+      <w:proofErr w:type="spellEnd"/>
+      <w:r>
+        <w:t xml:space="preserve"> (24 separate incidents), few protest incidents in the town of </w:t>
+      </w:r>
+      <w:proofErr w:type="spellStart"/>
+      <w:r>
+        <w:t>Sligo</w:t>
+      </w:r>
+      <w:proofErr w:type="spellEnd"/>
+      <w:r>
+        <w:t xml:space="preserve"> (4 separate incidents) as well as few protest incidents in the town of </w:t>
+      </w:r>
+      <w:proofErr w:type="spellStart"/>
+      <w:r>
+        <w:t>Waga</w:t>
+      </w:r>
+      <w:proofErr w:type="spellEnd"/>
+      <w:r>
+        <w:t xml:space="preserve"> (1 incident)</w:t>
+      </w:r>
+    </w:p>
+    <w:p>
+      <w:pPr>
+        <w:pStyle w:val="ListParagraph"/>
+        <w:numPr>
+          <w:ilvl w:val="0"/>
+          <w:numId w:val="4"/>
+        </w:numPr>
+      </w:pPr>
+      <w:r>
+        <w:t xml:space="preserve">Twitter feeds have around 10 posts regarding protest incidents in the town of </w:t>
+      </w:r>
+      <w:proofErr w:type="spellStart"/>
+      <w:r>
+        <w:t>Tapel</w:t>
+      </w:r>
+      <w:proofErr w:type="spellEnd"/>
+      <w:r>
+        <w:t xml:space="preserve"> (many incidents), 4 posts involving protest incidents in the town of </w:t>
+      </w:r>
+      <w:proofErr w:type="spellStart"/>
+      <w:r>
+        <w:t>Sligo</w:t>
+      </w:r>
+      <w:proofErr w:type="spellEnd"/>
+      <w:r>
+        <w:t xml:space="preserve"> (some incidents) and 6 posts involving protest incidents in the town of </w:t>
+      </w:r>
+      <w:proofErr w:type="spellStart"/>
+      <w:r>
+        <w:t>Waga</w:t>
+      </w:r>
+      <w:proofErr w:type="spellEnd"/>
+      <w:r>
+        <w:t xml:space="preserve"> (some incidents)</w:t>
+      </w:r>
+    </w:p>
+    <w:p>
+      <w:pPr>
+        <w:pStyle w:val="ListParagraph"/>
+        <w:numPr>
+          <w:ilvl w:val="0"/>
+          <w:numId w:val="4"/>
+        </w:numPr>
+      </w:pPr>
+      <w:r>
+        <w:t xml:space="preserve"> Twitter feeds are not considered very reliable</w:t>
+      </w:r>
+    </w:p>
+    <w:p>
+      <w:pPr>
+        <w:pStyle w:val="ListParagraph"/>
+        <w:numPr>
+          <w:ilvl w:val="0"/>
+          <w:numId w:val="4"/>
+        </w:numPr>
+      </w:pPr>
+      <w:r>
+        <w:t xml:space="preserve">The Gordanian First Responders report many protests (8 incidents) in the town of </w:t>
+      </w:r>
+      <w:proofErr w:type="spellStart"/>
+      <w:r>
+        <w:t>Tapel</w:t>
+      </w:r>
+      <w:proofErr w:type="spellEnd"/>
+      <w:r>
+        <w:t xml:space="preserve">, few protests (1 incident) in the town of </w:t>
+      </w:r>
+      <w:proofErr w:type="spellStart"/>
+      <w:r>
+        <w:t>Sligo</w:t>
+      </w:r>
+      <w:proofErr w:type="spellEnd"/>
+      <w:r>
+        <w:t xml:space="preserve"> and few protests (1 incident) in the town of </w:t>
+      </w:r>
+      <w:proofErr w:type="spellStart"/>
+      <w:r>
+        <w:t>Waga</w:t>
+      </w:r>
+      <w:proofErr w:type="spellEnd"/>
+    </w:p>
+    <w:p>
+      <w:pPr>
+        <w:pStyle w:val="ListParagraph"/>
+        <w:numPr>
+          <w:ilvl w:val="0"/>
+          <w:numId w:val="4"/>
+        </w:numPr>
+      </w:pPr>
+      <w:r>
+        <w:t>Other sources of information include: Gordanian Military, Gordanian Civilians, NGO, and Open Media</w:t>
+      </w:r>
+    </w:p>
+    <w:p>
+      <w:pPr>
+        <w:pStyle w:val="ListParagraph"/>
+        <w:numPr>
+          <w:ilvl w:val="1"/>
+          <w:numId w:val="4"/>
+        </w:numPr>
+      </w:pPr>
+      <w:r>
+        <w:t>All these sources of information reports only few incidents each which makes information from them incomplete</w:t>
+      </w:r>
+    </w:p>
+    <w:p>
+      <w:pPr>
+        <w:pStyle w:val="ListParagraph"/>
+        <w:numPr>
+          <w:ilvl w:val="0"/>
+          <w:numId w:val="4"/>
+        </w:numPr>
+      </w:pPr>
+      <w:r>
+        <w:t xml:space="preserve">The Gordanian Military reports that they have seen lots of vehicles outside the Lion Headquarters both in </w:t>
+      </w:r>
+      <w:proofErr w:type="spellStart"/>
+      <w:r>
+        <w:t>Sligo</w:t>
+      </w:r>
+      <w:proofErr w:type="spellEnd"/>
+      <w:r>
+        <w:t xml:space="preserve"> and </w:t>
+      </w:r>
+      <w:proofErr w:type="spellStart"/>
+      <w:r>
+        <w:t>Waga</w:t>
+      </w:r>
+      <w:proofErr w:type="spellEnd"/>
+    </w:p>
+    <w:p>
+      <w:pPr>
+        <w:pStyle w:val="ListParagraph"/>
+        <w:numPr>
+          <w:ilvl w:val="0"/>
+          <w:numId w:val="4"/>
+        </w:numPr>
+      </w:pPr>
+      <w:r>
+        <w:t>The presence of large number of vehicles outside a militia headquarters can indicate that the militia is planning many attacks on relief personnel</w:t>
+      </w:r>
+    </w:p>
+    <w:p>
+      <w:pPr>
+        <w:pStyle w:val="ListParagraph"/>
+        <w:numPr>
+          <w:ilvl w:val="0"/>
+          <w:numId w:val="4"/>
+        </w:numPr>
+      </w:pPr>
+      <w:r>
+        <w:t xml:space="preserve">Paid Lion militia members in </w:t>
+      </w:r>
+      <w:proofErr w:type="spellStart"/>
+      <w:r>
+        <w:t>Waga</w:t>
+      </w:r>
+      <w:proofErr w:type="spellEnd"/>
+      <w:r>
+        <w:t xml:space="preserve"> indicate that they have been directed to increase violence and use small arms against the military</w:t>
+      </w:r>
+    </w:p>
+    <w:p>
+      <w:pPr>
+        <w:pStyle w:val="ListParagraph"/>
+        <w:numPr>
+          <w:ilvl w:val="0"/>
+          <w:numId w:val="4"/>
+        </w:numPr>
+      </w:pPr>
+      <w:r>
+        <w:t>The Gordanian Government has been approached by the leader of a prominent militia group called Red promising to cooperate with the relief operations in exchange for an increased role in the political arena which has been agreed to in principle by the Gordanian Government</w:t>
+      </w:r>
+    </w:p>
+    <w:p>
+      <w:pPr>
+        <w:pStyle w:val="ListParagraph"/>
+        <w:numPr>
+          <w:ilvl w:val="1"/>
+          <w:numId w:val="4"/>
+        </w:numPr>
+      </w:pPr>
+      <w:r>
+        <w:t xml:space="preserve">The Red militia mostly operate in the city of </w:t>
+      </w:r>
+      <w:proofErr w:type="spellStart"/>
+      <w:r>
+        <w:t>Tapel</w:t>
+      </w:r>
+      <w:proofErr w:type="spellEnd"/>
+    </w:p>
+    <w:p>
+      <w:pPr>
+        <w:pStyle w:val="ListParagraph"/>
+        <w:numPr>
+          <w:ilvl w:val="0"/>
+          <w:numId w:val="4"/>
+        </w:numPr>
+      </w:pPr>
+      <w:r>
+        <w:t>The promise of cooperation with relief operations may indicate that the Red militia will suspend violence</w:t>
+      </w:r>
+    </w:p>
+    <w:p>
+      <w:r>
+        <w:t>Facts in the scenario are as follows:</w:t>
+      </w:r>
+    </w:p>
+    <w:p>
+      <w:pPr>
+        <w:pStyle w:val="ListParagraph"/>
+        <w:numPr>
+          <w:ilvl w:val="0"/>
+          <w:numId w:val="5"/>
+        </w:numPr>
+      </w:pPr>
+      <w:proofErr w:type="spellStart"/>
+      <w:r>
+        <w:t>BricklandMilitary</w:t>
+      </w:r>
+      <w:proofErr w:type="spellEnd"/>
+      <w:r>
+        <w:t xml:space="preserve"> </w:t>
+      </w:r>
+      <w:r>
+        <w:sym w:font="Wingdings" w:char="F0E0"/>
+      </w:r>
+      <w:r>
+        <w:t xml:space="preserve"> </w:t>
+      </w:r>
+      <w:proofErr w:type="spellStart"/>
+      <w:proofErr w:type="gramStart"/>
+      <w:r>
+        <w:t>ManyProtests</w:t>
+      </w:r>
+      <w:proofErr w:type="spellEnd"/>
+      <w:r>
+        <w:t>(</w:t>
+      </w:r>
+      <w:proofErr w:type="spellStart"/>
+      <w:proofErr w:type="gramEnd"/>
+      <w:r>
+        <w:t>Tapel</w:t>
+      </w:r>
+      <w:proofErr w:type="spellEnd"/>
+      <w:r>
+        <w:t xml:space="preserve">); </w:t>
+      </w:r>
+      <w:proofErr w:type="spellStart"/>
+      <w:r>
+        <w:t>BricklandMilitary</w:t>
+      </w:r>
+      <w:proofErr w:type="spellEnd"/>
+      <w:r>
+        <w:t xml:space="preserve"> </w:t>
+      </w:r>
+      <w:r>
+        <w:sym w:font="Wingdings" w:char="F0E0"/>
+      </w:r>
+      <w:r>
+        <w:t xml:space="preserve"> </w:t>
+      </w:r>
+      <w:proofErr w:type="spellStart"/>
+      <w:r>
+        <w:t>FewProtests</w:t>
+      </w:r>
+      <w:proofErr w:type="spellEnd"/>
+      <w:r>
+        <w:t>(</w:t>
+      </w:r>
+      <w:proofErr w:type="spellStart"/>
+      <w:r>
+        <w:t>Sligo</w:t>
+      </w:r>
+      <w:proofErr w:type="spellEnd"/>
+      <w:r>
+        <w:t xml:space="preserve">); </w:t>
+      </w:r>
+      <w:proofErr w:type="spellStart"/>
+      <w:r>
+        <w:t>BricklandMilitary</w:t>
+      </w:r>
+      <w:proofErr w:type="spellEnd"/>
+      <w:r>
+        <w:t xml:space="preserve"> </w:t>
+      </w:r>
+      <w:r>
+        <w:sym w:font="Wingdings" w:char="F0E0"/>
+      </w:r>
+      <w:r>
+        <w:t xml:space="preserve"> </w:t>
+      </w:r>
+      <w:proofErr w:type="spellStart"/>
+      <w:r>
+        <w:t>FewProtests</w:t>
+      </w:r>
+      <w:proofErr w:type="spellEnd"/>
+      <w:r>
+        <w:t>(</w:t>
+      </w:r>
+      <w:proofErr w:type="spellStart"/>
+      <w:r>
+        <w:t>Waga</w:t>
+      </w:r>
+      <w:proofErr w:type="spellEnd"/>
+      <w:r>
+        <w:t>)</w:t>
+      </w:r>
+    </w:p>
+    <w:p>
+      <w:pPr>
+        <w:pStyle w:val="ListParagraph"/>
+        <w:numPr>
+          <w:ilvl w:val="0"/>
+          <w:numId w:val="5"/>
+        </w:numPr>
+      </w:pPr>
+      <w:r>
+        <w:t xml:space="preserve">Twitter </w:t>
+      </w:r>
+      <w:r>
+        <w:sym w:font="Wingdings" w:char="F0E0"/>
+      </w:r>
+      <w:r>
+        <w:t xml:space="preserve"> </w:t>
+      </w:r>
+      <w:proofErr w:type="spellStart"/>
+      <w:proofErr w:type="gramStart"/>
+      <w:r>
+        <w:t>ManyProtests</w:t>
+      </w:r>
+      <w:proofErr w:type="spellEnd"/>
+      <w:r>
+        <w:t>(</w:t>
+      </w:r>
+      <w:proofErr w:type="spellStart"/>
+      <w:proofErr w:type="gramEnd"/>
+      <w:r>
+        <w:t>Tapel</w:t>
+      </w:r>
+      <w:proofErr w:type="spellEnd"/>
+      <w:r>
+        <w:t xml:space="preserve">); Twitter </w:t>
+      </w:r>
+      <w:r>
+        <w:sym w:font="Wingdings" w:char="F0E0"/>
+      </w:r>
+      <w:r>
+        <w:t xml:space="preserve"> </w:t>
+      </w:r>
+      <w:proofErr w:type="spellStart"/>
+      <w:r>
+        <w:t>SomeProtests</w:t>
+      </w:r>
+      <w:proofErr w:type="spellEnd"/>
+      <w:r>
+        <w:t>(</w:t>
+      </w:r>
+      <w:proofErr w:type="spellStart"/>
+      <w:r>
+        <w:t>Sligo</w:t>
+      </w:r>
+      <w:proofErr w:type="spellEnd"/>
+      <w:r>
+        <w:t xml:space="preserve">); Twitter </w:t>
+      </w:r>
+      <w:r>
+        <w:sym w:font="Wingdings" w:char="F0E0"/>
+      </w:r>
+      <w:r>
+        <w:t xml:space="preserve"> </w:t>
+      </w:r>
+      <w:proofErr w:type="spellStart"/>
+      <w:r>
+        <w:t>SomeProtests</w:t>
+      </w:r>
+      <w:proofErr w:type="spellEnd"/>
+      <w:r>
+        <w:t>(</w:t>
+      </w:r>
+      <w:proofErr w:type="spellStart"/>
+      <w:r>
+        <w:t>Waga</w:t>
+      </w:r>
+      <w:proofErr w:type="spellEnd"/>
+      <w:r>
+        <w:t>)</w:t>
+      </w:r>
+    </w:p>
+    <w:p>
+      <w:pPr>
+        <w:pStyle w:val="ListParagraph"/>
+        <w:numPr>
+          <w:ilvl w:val="0"/>
+          <w:numId w:val="5"/>
+        </w:numPr>
+      </w:pPr>
+      <w:proofErr w:type="spellStart"/>
+      <w:r>
+        <w:t>GordanianFirstResponder</w:t>
+      </w:r>
+      <w:proofErr w:type="spellEnd"/>
+      <w:r>
+        <w:t xml:space="preserve"> </w:t>
+      </w:r>
+      <w:r>
+        <w:sym w:font="Wingdings" w:char="F0E0"/>
+      </w:r>
+      <w:r>
+        <w:t xml:space="preserve"> </w:t>
+      </w:r>
+      <w:proofErr w:type="spellStart"/>
+      <w:proofErr w:type="gramStart"/>
+      <w:r>
+        <w:t>ManyProtests</w:t>
+      </w:r>
+      <w:proofErr w:type="spellEnd"/>
+      <w:r>
+        <w:t>(</w:t>
+      </w:r>
+      <w:proofErr w:type="spellStart"/>
+      <w:proofErr w:type="gramEnd"/>
+      <w:r>
+        <w:t>Tapel</w:t>
+      </w:r>
+      <w:proofErr w:type="spellEnd"/>
+      <w:r>
+        <w:t xml:space="preserve">); </w:t>
+      </w:r>
+      <w:proofErr w:type="spellStart"/>
+      <w:r>
+        <w:t>GordanianFirstResponder</w:t>
+      </w:r>
+      <w:proofErr w:type="spellEnd"/>
+      <w:r>
+        <w:t xml:space="preserve"> </w:t>
+      </w:r>
+      <w:r>
+        <w:sym w:font="Wingdings" w:char="F0E0"/>
+      </w:r>
+      <w:r>
+        <w:t xml:space="preserve"> </w:t>
+      </w:r>
+      <w:proofErr w:type="spellStart"/>
+      <w:r>
+        <w:t>FewProtests</w:t>
+      </w:r>
+      <w:proofErr w:type="spellEnd"/>
+      <w:r>
+        <w:t>(</w:t>
+      </w:r>
+      <w:proofErr w:type="spellStart"/>
+      <w:r>
+        <w:t>Sligo</w:t>
+      </w:r>
+      <w:proofErr w:type="spellEnd"/>
+      <w:r>
+        <w:t xml:space="preserve">); </w:t>
+      </w:r>
+      <w:proofErr w:type="spellStart"/>
+      <w:r>
+        <w:t>GordanianFirstResponder</w:t>
+      </w:r>
+      <w:proofErr w:type="spellEnd"/>
+      <w:r>
+        <w:t xml:space="preserve"> </w:t>
+      </w:r>
+      <w:r>
+        <w:sym w:font="Wingdings" w:char="F0E0"/>
+      </w:r>
+      <w:r>
+        <w:t xml:space="preserve"> </w:t>
+      </w:r>
+      <w:proofErr w:type="spellStart"/>
+      <w:r>
+        <w:t>FewProtests</w:t>
+      </w:r>
+      <w:proofErr w:type="spellEnd"/>
+      <w:r>
+        <w:t>(</w:t>
+      </w:r>
+      <w:proofErr w:type="spellStart"/>
+      <w:r>
+        <w:t>Waga</w:t>
+      </w:r>
+      <w:proofErr w:type="spellEnd"/>
+      <w:r>
+        <w:t>)</w:t>
+      </w:r>
+    </w:p>
+    <w:p>
+      <w:pPr>
+        <w:pStyle w:val="ListParagraph"/>
+        <w:numPr>
+          <w:ilvl w:val="0"/>
+          <w:numId w:val="5"/>
+        </w:numPr>
+      </w:pPr>
+      <w:proofErr w:type="spellStart"/>
+      <w:r>
+        <w:t>GordanianMilitary</w:t>
+      </w:r>
+      <w:proofErr w:type="spellEnd"/>
+      <w:r>
+        <w:t xml:space="preserve"> </w:t>
+      </w:r>
+      <w:r>
+        <w:sym w:font="Wingdings" w:char="F0E0"/>
+      </w:r>
+      <w:r>
+        <w:t xml:space="preserve"> </w:t>
+      </w:r>
+      <w:proofErr w:type="spellStart"/>
+      <w:proofErr w:type="gramStart"/>
+      <w:r>
+        <w:t>ManyVehiclesHQ</w:t>
+      </w:r>
+      <w:proofErr w:type="spellEnd"/>
+      <w:r>
+        <w:t>(</w:t>
+      </w:r>
+      <w:proofErr w:type="spellStart"/>
+      <w:proofErr w:type="gramEnd"/>
+      <w:r>
+        <w:t>Sligo</w:t>
+      </w:r>
+      <w:proofErr w:type="spellEnd"/>
+      <w:r>
+        <w:t xml:space="preserve">); </w:t>
+      </w:r>
+      <w:proofErr w:type="spellStart"/>
+      <w:r>
+        <w:t>GordanianMilitary</w:t>
+      </w:r>
+      <w:proofErr w:type="spellEnd"/>
+      <w:r>
+        <w:t xml:space="preserve"> </w:t>
+      </w:r>
+      <w:r>
+        <w:sym w:font="Wingdings" w:char="F0E0"/>
+      </w:r>
+      <w:r>
+        <w:t xml:space="preserve"> </w:t>
+      </w:r>
+      <w:proofErr w:type="spellStart"/>
+      <w:r>
+        <w:t>ManyVehiclesHQ</w:t>
+      </w:r>
+      <w:proofErr w:type="spellEnd"/>
+      <w:r>
+        <w:t>(</w:t>
+      </w:r>
+      <w:proofErr w:type="spellStart"/>
+      <w:r>
+        <w:t>Waga</w:t>
+      </w:r>
+      <w:proofErr w:type="spellEnd"/>
+      <w:r>
+        <w:t>)</w:t>
+      </w:r>
+    </w:p>
+    <w:p>
+      <w:pPr>
+        <w:pStyle w:val="ListParagraph"/>
+        <w:numPr>
+          <w:ilvl w:val="0"/>
+          <w:numId w:val="5"/>
+        </w:numPr>
+      </w:pPr>
+      <w:r>
+        <w:t xml:space="preserve">Informants </w:t>
+      </w:r>
+      <w:r>
+        <w:sym w:font="Wingdings" w:char="F0E0"/>
+      </w:r>
+      <w:r>
+        <w:t xml:space="preserve"> </w:t>
+      </w:r>
+      <w:proofErr w:type="spellStart"/>
+      <w:proofErr w:type="gramStart"/>
+      <w:r>
+        <w:t>IncrViolence</w:t>
+      </w:r>
+      <w:proofErr w:type="spellEnd"/>
+      <w:r>
+        <w:t>(</w:t>
+      </w:r>
+      <w:proofErr w:type="spellStart"/>
+      <w:proofErr w:type="gramEnd"/>
+      <w:r>
+        <w:t>Waga</w:t>
+      </w:r>
+      <w:proofErr w:type="spellEnd"/>
+      <w:r>
+        <w:t>)</w:t>
+      </w:r>
+    </w:p>
+    <w:p>
+      <w:pPr>
+        <w:pStyle w:val="ListParagraph"/>
+        <w:numPr>
+          <w:ilvl w:val="0"/>
+          <w:numId w:val="5"/>
+        </w:numPr>
+      </w:pPr>
+      <w:proofErr w:type="spellStart"/>
+      <w:r>
+        <w:t>GordanianGovt</w:t>
+      </w:r>
+      <w:proofErr w:type="spellEnd"/>
+      <w:r>
+        <w:t xml:space="preserve"> </w:t>
+      </w:r>
+      <w:r>
+        <w:sym w:font="Wingdings" w:char="F0E0"/>
+      </w:r>
+      <w:r>
+        <w:t xml:space="preserve"> </w:t>
+      </w:r>
+      <w:proofErr w:type="spellStart"/>
+      <w:proofErr w:type="gramStart"/>
+      <w:r>
+        <w:t>MilitiaCoopReliefOps</w:t>
+      </w:r>
+      <w:proofErr w:type="spellEnd"/>
+      <w:r>
+        <w:t>(</w:t>
+      </w:r>
+      <w:proofErr w:type="spellStart"/>
+      <w:proofErr w:type="gramEnd"/>
+      <w:r>
+        <w:t>Tapel</w:t>
+      </w:r>
+      <w:proofErr w:type="spellEnd"/>
+      <w:r>
+        <w:t>)</w:t>
+      </w:r>
+    </w:p>
+    <w:p>
+      <w:r>
+        <w:t>Intelligence Analyst Trust Levels:</w:t>
+      </w:r>
+    </w:p>
+    <w:p>
+      <w:pPr>
+        <w:pStyle w:val="ListParagraph"/>
+        <w:numPr>
+          <w:ilvl w:val="0"/>
+          <w:numId w:val="6"/>
+        </w:numPr>
+      </w:pPr>
+      <w:proofErr w:type="spellStart"/>
+      <w:r>
+        <w:t>BricklandMilitary</w:t>
+      </w:r>
+      <w:proofErr w:type="spellEnd"/>
+      <w:r>
+        <w:t>: 1.00</w:t>
+      </w:r>
+    </w:p>
+    <w:p>
+      <w:pPr>
+        <w:pStyle w:val="ListParagraph"/>
+        <w:numPr>
+          <w:ilvl w:val="0"/>
+          <w:numId w:val="6"/>
+        </w:numPr>
+      </w:pPr>
+      <w:proofErr w:type="spellStart"/>
+      <w:r>
+        <w:lastRenderedPageBreak/>
+        <w:t>GordanianMilitary</w:t>
+      </w:r>
+      <w:proofErr w:type="spellEnd"/>
+      <w:r>
+        <w:t>: 1.00</w:t>
+      </w:r>
+    </w:p>
+    <w:p>
+      <w:pPr>
+        <w:pStyle w:val="ListParagraph"/>
+        <w:numPr>
+          <w:ilvl w:val="0"/>
+          <w:numId w:val="6"/>
+        </w:numPr>
+      </w:pPr>
+      <w:proofErr w:type="spellStart"/>
+      <w:r>
+        <w:t>GordanianFirstResponder</w:t>
+      </w:r>
+      <w:proofErr w:type="spellEnd"/>
+      <w:r>
+        <w:t>: 0.9</w:t>
+      </w:r>
+    </w:p>
+    <w:p>
+      <w:pPr>
+        <w:pStyle w:val="ListParagraph"/>
+        <w:numPr>
+          <w:ilvl w:val="0"/>
+          <w:numId w:val="6"/>
+        </w:numPr>
+      </w:pPr>
+      <w:r>
+        <w:t>Twitter: 0.6</w:t>
+      </w:r>
+    </w:p>
+    <w:p>
+      <w:pPr>
+        <w:pStyle w:val="ListParagraph"/>
+        <w:numPr>
+          <w:ilvl w:val="0"/>
+          <w:numId w:val="6"/>
+        </w:numPr>
+      </w:pPr>
+      <w:r>
+        <w:t>Informants: 0.3</w:t>
+      </w:r>
+    </w:p>
+    <w:p>
+      <w:pPr>
+        <w:pStyle w:val="ListParagraph"/>
+        <w:numPr>
+          <w:ilvl w:val="0"/>
+          <w:numId w:val="6"/>
+        </w:numPr>
+      </w:pPr>
+      <w:proofErr w:type="spellStart"/>
+      <w:r>
+        <w:t>GordanianGovt</w:t>
+      </w:r>
+      <w:proofErr w:type="spellEnd"/>
+      <w:r>
+        <w:t>: 1.00</w:t>
+      </w:r>
+    </w:p>
+    <w:p>
+      <w:r>
+        <w:t>Rules that the intelligence analyst believes in are as follows:</w:t>
+      </w:r>
+    </w:p>
+    <w:p>
+      <w:pPr>
+        <w:pStyle w:val="ListParagraph"/>
+        <w:numPr>
+          <w:ilvl w:val="0"/>
+          <w:numId w:val="7"/>
+        </w:numPr>
+      </w:pPr>
+      <w:proofErr w:type="spellStart"/>
+      <w:proofErr w:type="gramStart"/>
+      <w:r>
+        <w:t>ManyProtests</w:t>
+      </w:r>
+      <w:proofErr w:type="spellEnd"/>
+      <w:r>
+        <w:t>(</w:t>
+      </w:r>
+      <w:proofErr w:type="spellStart"/>
+      <w:proofErr w:type="gramEnd"/>
+      <w:r>
+        <w:t>Tapel</w:t>
+      </w:r>
+      <w:proofErr w:type="spellEnd"/>
+      <w:r>
+        <w:t>)</w:t>
+      </w:r>
+      <w:r>
+        <w:sym w:font="Wingdings" w:char="F0E0"/>
+      </w:r>
+      <w:proofErr w:type="spellStart"/>
+      <w:r>
+        <w:t>MuchDisruption</w:t>
+      </w:r>
+      <w:proofErr w:type="spellEnd"/>
+      <w:r>
+        <w:t>(</w:t>
+      </w:r>
+      <w:proofErr w:type="spellStart"/>
+      <w:r>
+        <w:t>Tapel</w:t>
+      </w:r>
+      <w:proofErr w:type="spellEnd"/>
+      <w:r>
+        <w:t>)</w:t>
+      </w:r>
+    </w:p>
+    <w:p>
+      <w:pPr>
+        <w:pStyle w:val="ListParagraph"/>
+        <w:numPr>
+          <w:ilvl w:val="0"/>
+          <w:numId w:val="7"/>
+        </w:numPr>
+      </w:pPr>
+      <w:proofErr w:type="spellStart"/>
+      <w:proofErr w:type="gramStart"/>
+      <w:r>
+        <w:t>FewProtests</w:t>
+      </w:r>
+      <w:proofErr w:type="spellEnd"/>
+      <w:r>
+        <w:t>(</w:t>
+      </w:r>
+      <w:proofErr w:type="spellStart"/>
+      <w:proofErr w:type="gramEnd"/>
+      <w:r>
+        <w:t>Sligo</w:t>
+      </w:r>
+      <w:proofErr w:type="spellEnd"/>
+      <w:r>
+        <w:t>)</w:t>
+      </w:r>
+      <w:r>
+        <w:sym w:font="Wingdings" w:char="F0E0"/>
+      </w:r>
+      <w:r>
+        <w:t xml:space="preserve">NOT </w:t>
+      </w:r>
+      <w:proofErr w:type="spellStart"/>
+      <w:r>
+        <w:t>MuchDisruption</w:t>
+      </w:r>
+      <w:proofErr w:type="spellEnd"/>
+      <w:r>
+        <w:t>(</w:t>
+      </w:r>
+      <w:proofErr w:type="spellStart"/>
+      <w:r>
+        <w:t>Sligo</w:t>
+      </w:r>
+      <w:proofErr w:type="spellEnd"/>
+      <w:r>
+        <w:t xml:space="preserve">); </w:t>
+      </w:r>
+      <w:proofErr w:type="spellStart"/>
+      <w:r>
+        <w:t>SomeProtests</w:t>
+      </w:r>
+      <w:proofErr w:type="spellEnd"/>
+      <w:r>
+        <w:t>(</w:t>
+      </w:r>
+      <w:proofErr w:type="spellStart"/>
+      <w:r>
+        <w:t>Sligo</w:t>
+      </w:r>
+      <w:proofErr w:type="spellEnd"/>
+      <w:r>
+        <w:t>)</w:t>
+      </w:r>
+      <w:r>
+        <w:sym w:font="Wingdings" w:char="F0E0"/>
+      </w:r>
+      <w:r>
+        <w:t xml:space="preserve">NOT </w:t>
+      </w:r>
+      <w:proofErr w:type="spellStart"/>
+      <w:r>
+        <w:t>MuchDisruption</w:t>
+      </w:r>
+      <w:proofErr w:type="spellEnd"/>
+      <w:r>
+        <w:t>(</w:t>
+      </w:r>
+      <w:proofErr w:type="spellStart"/>
+      <w:r>
+        <w:t>Sligo</w:t>
+      </w:r>
+      <w:proofErr w:type="spellEnd"/>
+      <w:r>
+        <w:t>)</w:t>
+      </w:r>
+    </w:p>
+    <w:p>
+      <w:pPr>
+        <w:pStyle w:val="ListParagraph"/>
+        <w:numPr>
+          <w:ilvl w:val="0"/>
+          <w:numId w:val="7"/>
+        </w:numPr>
+      </w:pPr>
+      <w:proofErr w:type="spellStart"/>
+      <w:proofErr w:type="gramStart"/>
+      <w:r>
+        <w:t>FewProtests</w:t>
+      </w:r>
+      <w:proofErr w:type="spellEnd"/>
+      <w:r>
+        <w:t>(</w:t>
+      </w:r>
+      <w:proofErr w:type="spellStart"/>
+      <w:proofErr w:type="gramEnd"/>
+      <w:r>
+        <w:t>Waga</w:t>
+      </w:r>
+      <w:proofErr w:type="spellEnd"/>
+      <w:r>
+        <w:t>)</w:t>
+      </w:r>
+      <w:r>
+        <w:sym w:font="Wingdings" w:char="F0E0"/>
+      </w:r>
+      <w:r>
+        <w:t xml:space="preserve">NOT </w:t>
+      </w:r>
+      <w:proofErr w:type="spellStart"/>
+      <w:r>
+        <w:t>MuchDisruption</w:t>
+      </w:r>
+      <w:proofErr w:type="spellEnd"/>
+      <w:r>
+        <w:t>(</w:t>
+      </w:r>
+      <w:proofErr w:type="spellStart"/>
+      <w:r>
+        <w:t>Waga</w:t>
+      </w:r>
+      <w:proofErr w:type="spellEnd"/>
+      <w:r>
+        <w:t xml:space="preserve">); </w:t>
+      </w:r>
+      <w:proofErr w:type="spellStart"/>
+      <w:r>
+        <w:t>SomeProtests</w:t>
+      </w:r>
+      <w:proofErr w:type="spellEnd"/>
+      <w:r>
+        <w:t>(</w:t>
+      </w:r>
+      <w:proofErr w:type="spellStart"/>
+      <w:r>
+        <w:t>Waga</w:t>
+      </w:r>
+      <w:proofErr w:type="spellEnd"/>
+      <w:r>
+        <w:t>)</w:t>
+      </w:r>
+      <w:r>
+        <w:sym w:font="Wingdings" w:char="F0E0"/>
+      </w:r>
+      <w:r>
+        <w:t xml:space="preserve">NOT </w:t>
+      </w:r>
+      <w:proofErr w:type="spellStart"/>
+      <w:r>
+        <w:t>MuchDisruption</w:t>
+      </w:r>
+      <w:proofErr w:type="spellEnd"/>
+      <w:r>
+        <w:t>(</w:t>
+      </w:r>
+      <w:proofErr w:type="spellStart"/>
+      <w:r>
+        <w:t>Waga</w:t>
+      </w:r>
+      <w:proofErr w:type="spellEnd"/>
+      <w:r>
+        <w:t>)</w:t>
+      </w:r>
+    </w:p>
+    <w:p>
+      <w:pPr>
+        <w:pStyle w:val="ListParagraph"/>
+        <w:numPr>
+          <w:ilvl w:val="0"/>
+          <w:numId w:val="7"/>
+        </w:numPr>
+      </w:pPr>
+      <w:proofErr w:type="spellStart"/>
+      <w:proofErr w:type="gramStart"/>
+      <w:r>
+        <w:t>ManyVehiclesHQ</w:t>
+      </w:r>
+      <w:proofErr w:type="spellEnd"/>
+      <w:r>
+        <w:t>(</w:t>
+      </w:r>
+      <w:proofErr w:type="spellStart"/>
+      <w:proofErr w:type="gramEnd"/>
+      <w:r>
+        <w:t>Waga</w:t>
+      </w:r>
+      <w:proofErr w:type="spellEnd"/>
+      <w:r>
+        <w:t>)</w:t>
+      </w:r>
+      <w:r>
+        <w:sym w:font="Wingdings" w:char="F0E0"/>
+      </w:r>
+      <w:proofErr w:type="spellStart"/>
+      <w:r>
+        <w:t>PlanViolence</w:t>
+      </w:r>
+      <w:proofErr w:type="spellEnd"/>
+      <w:r>
+        <w:t>(</w:t>
+      </w:r>
+      <w:proofErr w:type="spellStart"/>
+      <w:r>
+        <w:t>Waga</w:t>
+      </w:r>
+      <w:proofErr w:type="spellEnd"/>
+      <w:r>
+        <w:t xml:space="preserve">) </w:t>
+      </w:r>
+      <w:r>
+        <w:rPr>
+          <w:i/>
+        </w:rPr>
+        <w:t>with level 0.7</w:t>
+      </w:r>
+    </w:p>
+    <w:p>
+      <w:pPr>
+        <w:pStyle w:val="ListParagraph"/>
+        <w:numPr>
+          <w:ilvl w:val="0"/>
+          <w:numId w:val="7"/>
+        </w:numPr>
+      </w:pPr>
+      <w:proofErr w:type="spellStart"/>
+      <w:proofErr w:type="gramStart"/>
+      <w:r>
+        <w:t>PlanViolence</w:t>
+      </w:r>
+      <w:proofErr w:type="spellEnd"/>
+      <w:r>
+        <w:t>(</w:t>
+      </w:r>
+      <w:proofErr w:type="spellStart"/>
+      <w:proofErr w:type="gramEnd"/>
+      <w:r>
+        <w:t>Waga</w:t>
+      </w:r>
+      <w:proofErr w:type="spellEnd"/>
+      <w:r>
+        <w:t>)^</w:t>
+      </w:r>
+      <w:proofErr w:type="spellStart"/>
+      <w:r>
+        <w:t>IncrViolence</w:t>
+      </w:r>
+      <w:proofErr w:type="spellEnd"/>
+      <w:r>
+        <w:t>(</w:t>
+      </w:r>
+      <w:proofErr w:type="spellStart"/>
+      <w:r>
+        <w:t>Waga</w:t>
+      </w:r>
+      <w:proofErr w:type="spellEnd"/>
+      <w:r>
+        <w:t>)</w:t>
+      </w:r>
+      <w:r>
+        <w:sym w:font="Wingdings" w:char="F0E0"/>
+      </w:r>
+      <w:proofErr w:type="spellStart"/>
+      <w:r>
+        <w:t>MuchDisruption</w:t>
+      </w:r>
+      <w:proofErr w:type="spellEnd"/>
+      <w:r>
+        <w:t>(</w:t>
+      </w:r>
+      <w:proofErr w:type="spellStart"/>
+      <w:r>
+        <w:t>Waga</w:t>
+      </w:r>
+      <w:proofErr w:type="spellEnd"/>
+      <w:r>
+        <w:t>)</w:t>
+      </w:r>
+    </w:p>
+    <w:p>
+      <w:pPr>
+        <w:pStyle w:val="ListParagraph"/>
+        <w:numPr>
+          <w:ilvl w:val="0"/>
+          <w:numId w:val="7"/>
+        </w:numPr>
+      </w:pPr>
+      <w:proofErr w:type="spellStart"/>
+      <w:proofErr w:type="gramStart"/>
+      <w:r>
+        <w:t>MilitiaCoopReliefOps</w:t>
+      </w:r>
+      <w:proofErr w:type="spellEnd"/>
+      <w:r>
+        <w:t>(</w:t>
+      </w:r>
+      <w:proofErr w:type="spellStart"/>
+      <w:proofErr w:type="gramEnd"/>
+      <w:r>
+        <w:t>Tapel</w:t>
+      </w:r>
+      <w:proofErr w:type="spellEnd"/>
+      <w:r>
+        <w:t>)</w:t>
+      </w:r>
+      <w:r>
+        <w:sym w:font="Wingdings" w:char="F0E0"/>
+      </w:r>
+      <w:r>
+        <w:t xml:space="preserve"> </w:t>
+      </w:r>
+      <w:proofErr w:type="spellStart"/>
+      <w:r>
+        <w:t>SuspendViolence</w:t>
+      </w:r>
+      <w:proofErr w:type="spellEnd"/>
+      <w:r>
+        <w:t>(</w:t>
+      </w:r>
+      <w:proofErr w:type="spellStart"/>
+      <w:r>
+        <w:t>Tapel</w:t>
+      </w:r>
+      <w:proofErr w:type="spellEnd"/>
+      <w:r>
+        <w:t>)</w:t>
+      </w:r>
+      <w:r>
+        <w:t xml:space="preserve"> </w:t>
+      </w:r>
+      <w:r>
+        <w:rPr>
+          <w:i/>
+        </w:rPr>
+        <w:t>with level 0.5</w:t>
+      </w:r>
+    </w:p>
+    <w:p>
+      <w:pPr>
+        <w:pStyle w:val="ListParagraph"/>
+        <w:numPr>
+          <w:ilvl w:val="0"/>
+          <w:numId w:val="7"/>
+        </w:numPr>
+      </w:pPr>
+      <w:proofErr w:type="spellStart"/>
+      <w:proofErr w:type="gramStart"/>
+      <w:r>
+        <w:t>SuspendViolence</w:t>
+      </w:r>
+      <w:proofErr w:type="spellEnd"/>
+      <w:r>
+        <w:t>(</w:t>
+      </w:r>
+      <w:proofErr w:type="spellStart"/>
+      <w:proofErr w:type="gramEnd"/>
+      <w:r>
+        <w:t>Tapel</w:t>
+      </w:r>
+      <w:proofErr w:type="spellEnd"/>
+      <w:r>
+        <w:t>)</w:t>
+      </w:r>
+      <w:r>
+        <w:sym w:font="Wingdings" w:char="F0E0"/>
+      </w:r>
+      <w:r>
+        <w:t xml:space="preserve"> </w:t>
+      </w:r>
+      <w:r>
+        <w:t xml:space="preserve">NOT </w:t>
+      </w:r>
+      <w:proofErr w:type="spellStart"/>
+      <w:r>
+        <w:t>MostReliefDisruptions</w:t>
+      </w:r>
+      <w:proofErr w:type="spellEnd"/>
+      <w:r>
+        <w:t>(</w:t>
+      </w:r>
+      <w:proofErr w:type="spellStart"/>
+      <w:r>
+        <w:t>Tapel</w:t>
+      </w:r>
+      <w:proofErr w:type="spellEnd"/>
+      <w:r>
+        <w:t>)</w:t>
+      </w:r>
+    </w:p>
+    <w:p>
+      <w:pPr>
+        <w:pStyle w:val="ListParagraph"/>
+        <w:numPr>
+          <w:ilvl w:val="0"/>
+          <w:numId w:val="7"/>
+        </w:numPr>
+      </w:pPr>
+      <w:proofErr w:type="spellStart"/>
+      <w:proofErr w:type="gramStart"/>
+      <w:r>
+        <w:t>MuchDisruption</w:t>
+      </w:r>
+      <w:proofErr w:type="spellEnd"/>
+      <w:r>
+        <w:t>(</w:t>
+      </w:r>
+      <w:proofErr w:type="spellStart"/>
+      <w:proofErr w:type="gramEnd"/>
+      <w:r>
+        <w:t>Tapel</w:t>
+      </w:r>
+      <w:proofErr w:type="spellEnd"/>
+      <w:r>
+        <w:t xml:space="preserve">)^NOT </w:t>
+      </w:r>
+      <w:proofErr w:type="spellStart"/>
+      <w:r>
+        <w:t>MuchDisruption</w:t>
+      </w:r>
+      <w:proofErr w:type="spellEnd"/>
+      <w:r>
+        <w:t>(</w:t>
+      </w:r>
+      <w:proofErr w:type="spellStart"/>
+      <w:r>
+        <w:t>Waga</w:t>
+      </w:r>
+      <w:proofErr w:type="spellEnd"/>
+      <w:r>
+        <w:t xml:space="preserve">)^NOT </w:t>
+      </w:r>
+      <w:proofErr w:type="spellStart"/>
+      <w:r>
+        <w:t>MuchDisruption</w:t>
+      </w:r>
+      <w:proofErr w:type="spellEnd"/>
+      <w:r>
+        <w:t>(</w:t>
+      </w:r>
+      <w:proofErr w:type="spellStart"/>
+      <w:r>
+        <w:t>Sligo</w:t>
+      </w:r>
+      <w:proofErr w:type="spellEnd"/>
+      <w:r>
+        <w:t>)</w:t>
+      </w:r>
+      <w:r>
+        <w:sym w:font="Wingdings" w:char="F0E0"/>
+      </w:r>
+      <w:proofErr w:type="spellStart"/>
+      <w:r>
+        <w:t>MostReliefDisruptions</w:t>
+      </w:r>
+      <w:proofErr w:type="spellEnd"/>
+      <w:r>
+        <w:t>(</w:t>
+      </w:r>
+      <w:proofErr w:type="spellStart"/>
+      <w:r>
+        <w:t>Tapel</w:t>
+      </w:r>
+      <w:proofErr w:type="spellEnd"/>
+      <w:r>
+        <w:t>)</w:t>
+      </w:r>
+    </w:p>
+    <w:p>
+      <w:pPr>
+        <w:pStyle w:val="ListParagraph"/>
+        <w:numPr>
+          <w:ilvl w:val="0"/>
+          <w:numId w:val="7"/>
+        </w:numPr>
+      </w:pPr>
+      <w:proofErr w:type="spellStart"/>
+      <w:proofErr w:type="gramStart"/>
+      <w:r>
+        <w:t>MuchDisruption</w:t>
+      </w:r>
+      <w:proofErr w:type="spellEnd"/>
+      <w:r>
+        <w:t>(</w:t>
+      </w:r>
+      <w:proofErr w:type="spellStart"/>
+      <w:proofErr w:type="gramEnd"/>
+      <w:r>
+        <w:t>Tapel</w:t>
+      </w:r>
+      <w:proofErr w:type="spellEnd"/>
+      <w:r>
+        <w:t>)^</w:t>
+      </w:r>
+      <w:proofErr w:type="spellStart"/>
+      <w:r>
+        <w:t>MuchDisruption</w:t>
+      </w:r>
+      <w:proofErr w:type="spellEnd"/>
+      <w:r>
+        <w:t>(</w:t>
+      </w:r>
+      <w:proofErr w:type="spellStart"/>
+      <w:r>
+        <w:t>Waga</w:t>
+      </w:r>
+      <w:proofErr w:type="spellEnd"/>
+      <w:r>
+        <w:t>)</w:t>
+      </w:r>
+      <w:r>
+        <w:sym w:font="Wingdings" w:char="F0E0"/>
+      </w:r>
+      <w:r>
+        <w:t xml:space="preserve">NOT </w:t>
+      </w:r>
+      <w:proofErr w:type="spellStart"/>
+      <w:r>
+        <w:t>MostReliefDisruptions</w:t>
+      </w:r>
+      <w:proofErr w:type="spellEnd"/>
+      <w:r>
+        <w:t>(</w:t>
+      </w:r>
+      <w:proofErr w:type="spellStart"/>
+      <w:r>
+        <w:t>Tapel</w:t>
+      </w:r>
+      <w:proofErr w:type="spellEnd"/>
+      <w:r>
+        <w:t>)</w:t>
+      </w:r>
+    </w:p>
+    <w:p>
+      <w:r>
+        <w:t xml:space="preserve">The question asked is: </w:t>
+      </w:r>
+      <w:proofErr w:type="gramStart"/>
+      <w:r>
+        <w:t>‘</w:t>
+      </w:r>
+      <w:proofErr w:type="spellStart"/>
+      <w:r>
+        <w:t>MostReliefDisruptions</w:t>
+      </w:r>
+      <w:proofErr w:type="spellEnd"/>
+      <w:r>
+        <w:t>(</w:t>
+      </w:r>
+      <w:proofErr w:type="spellStart"/>
+      <w:proofErr w:type="gramEnd"/>
+      <w:r>
+        <w:t>Tapel</w:t>
+      </w:r>
+      <w:proofErr w:type="spellEnd"/>
+      <w:r>
+        <w:t xml:space="preserve">)’. </w:t>
+      </w:r>
+      <w:proofErr w:type="gramStart"/>
+      <w:r>
+        <w:t xml:space="preserve">The following trust-extended belief network is generated by </w:t>
+      </w:r>
+      <w:proofErr w:type="spellStart"/>
+      <w:r>
+        <w:t>ArgTrust</w:t>
+      </w:r>
+      <w:proofErr w:type="spellEnd"/>
+      <w:proofErr w:type="gramEnd"/>
+      <w:r>
+        <w:t>:</w:t>
+      </w:r>
+    </w:p>
+    <w:p>
+      <w:r>
+        <w:rPr>
+          <w:noProof/>
+        </w:rPr>
+        <w:lastRenderedPageBreak/>
+        <w:drawing>
+          <wp:inline distT="0" distB="0" distL="0" distR="0" wp14:anchorId="374CCFA8" wp14:editId="2DF87234">
+            <wp:extent cx="5943600" cy="5746750"/>
+            <wp:effectExtent l="0" t="0" r="0" b="0"/>
+            <wp:docPr id="11" name="Picture 11"/>
+            <wp:cNvGraphicFramePr>
+              <a:graphicFrameLocks xmlns:a="http://schemas.openxmlformats.org/drawingml/2006/main" noChangeAspect="1"/>
+            </wp:cNvGraphicFramePr>
+            <a:graphic xmlns:a="http://schemas.openxmlformats.org/drawingml/2006/main">
+              <a:graphicData uri="http://schemas.openxmlformats.org/drawingml/2006/picture">
+                <pic:pic xmlns:pic="http://schemas.openxmlformats.org/drawingml/2006/picture">
+                  <pic:nvPicPr>
+                    <pic:cNvPr id="0" name="Screen Shot 2013-08-30 at 4.25.34 PM.png"/>
+                    <pic:cNvPicPr/>
+                  </pic:nvPicPr>
+                  <pic:blipFill>
+                    <a:blip r:embed="rId16">
+                      <a:extLst>
+                        <a:ext uri="{28A0092B-C50C-407E-A947-70E740481C1C}">
+                          <a14:useLocalDpi xmlns:a14="http://schemas.microsoft.com/office/drawing/2010/main" val="0"/>
+                        </a:ext>
+                      </a:extLst>
+                    </a:blip>
+                    <a:stretch>
+                      <a:fillRect/>
+                    </a:stretch>
+                  </pic:blipFill>
+                  <pic:spPr>
+                    <a:xfrm>
+                      <a:off x="0" y="0"/>
+                      <a:ext cx="5943600" cy="5746750"/>
+                    </a:xfrm>
+                    <a:prstGeom prst="rect">
+                      <a:avLst/>
+                    </a:prstGeom>
+                  </pic:spPr>
+                </pic:pic>
+              </a:graphicData>
+            </a:graphic>
+          </wp:inline>
+        </w:drawing>
+      </w:r>
+    </w:p>
+    <w:p>
+      <w:pPr>
+        <w:pStyle w:val="Heading2"/>
+      </w:pPr>
+      <w:r>
+        <w:t xml:space="preserve">Version 4: </w:t>
+      </w:r>
+      <w:r>
+        <w:t>City Where Protests Most Likely to Disrupt Relief Ops</w:t>
+      </w:r>
+    </w:p>
+    <w:p>
+      <w:r>
+        <w:t xml:space="preserve">The version 3 </w:t>
+      </w:r>
+      <w:proofErr w:type="gramStart"/>
+      <w:r>
+        <w:t>graph</w:t>
+      </w:r>
+      <w:proofErr w:type="gramEnd"/>
+      <w:r>
+        <w:t xml:space="preserve"> seems too complicated. So we remove the agent ‘</w:t>
+      </w:r>
+      <w:proofErr w:type="spellStart"/>
+      <w:r>
+        <w:t>GordanianFirstResponder</w:t>
+      </w:r>
+      <w:proofErr w:type="spellEnd"/>
+      <w:r>
+        <w:t xml:space="preserve">’. The </w:t>
+      </w:r>
+      <w:r>
+        <w:t xml:space="preserve">question asked is: </w:t>
+      </w:r>
+      <w:proofErr w:type="gramStart"/>
+      <w:r>
+        <w:t>‘</w:t>
+      </w:r>
+      <w:proofErr w:type="spellStart"/>
+      <w:r>
+        <w:t>MostReliefDisruptions</w:t>
+      </w:r>
+      <w:proofErr w:type="spellEnd"/>
+      <w:r>
+        <w:t>(</w:t>
+      </w:r>
+      <w:proofErr w:type="spellStart"/>
+      <w:proofErr w:type="gramEnd"/>
+      <w:r>
+        <w:t>Tapel</w:t>
+      </w:r>
+      <w:proofErr w:type="spellEnd"/>
+      <w:r>
+        <w:t xml:space="preserve">)’. </w:t>
+      </w:r>
+      <w:proofErr w:type="gramStart"/>
+      <w:r>
+        <w:t xml:space="preserve">The following trust-extended belief network is generated by </w:t>
+      </w:r>
+      <w:proofErr w:type="spellStart"/>
+      <w:r>
+        <w:t>ArgTrust</w:t>
+      </w:r>
+      <w:proofErr w:type="spellEnd"/>
+      <w:proofErr w:type="gramEnd"/>
+      <w:r>
+        <w:t>:</w:t>
+      </w:r>
+    </w:p>
+    <w:p>
+      <w:r>
+        <w:rPr>
+          <w:noProof/>
+        </w:rPr>
+        <w:lastRenderedPageBreak/>
+        <w:drawing>
+          <wp:inline distT="0" distB="0" distL="0" distR="0" wp14:anchorId="4C535498" wp14:editId="6117EDF2">
+            <wp:extent cx="5943600" cy="5825490"/>
+            <wp:effectExtent l="0" t="0" r="0" b="0"/>
+            <wp:docPr id="12" name="Picture 12"/>
+            <wp:cNvGraphicFramePr>
+              <a:graphicFrameLocks xmlns:a="http://schemas.openxmlformats.org/drawingml/2006/main" noChangeAspect="1"/>
+            </wp:cNvGraphicFramePr>
+            <a:graphic xmlns:a="http://schemas.openxmlformats.org/drawingml/2006/main">
+              <a:graphicData uri="http://schemas.openxmlformats.org/drawingml/2006/picture">
+                <pic:pic xmlns:pic="http://schemas.openxmlformats.org/drawingml/2006/picture">
+                  <pic:nvPicPr>
+                    <pic:cNvPr id="0" name="Screen Shot 2013-08-30 at 4.27.52 PM.png"/>
+                    <pic:cNvPicPr/>
+                  </pic:nvPicPr>
+                  <pic:blipFill>
+                    <a:blip r:embed="rId17">
+                      <a:extLst>
+                        <a:ext uri="{28A0092B-C50C-407E-A947-70E740481C1C}">
+                          <a14:useLocalDpi xmlns:a14="http://schemas.microsoft.com/office/drawing/2010/main" val="0"/>
+                        </a:ext>
+                      </a:extLst>
+                    </a:blip>
+                    <a:stretch>
+                      <a:fillRect/>
+                    </a:stretch>
+                  </pic:blipFill>
+                  <pic:spPr>
+                    <a:xfrm>
+                      <a:off x="0" y="0"/>
+                      <a:ext cx="5943600" cy="5825490"/>
+                    </a:xfrm>
+                    <a:prstGeom prst="rect">
+                      <a:avLst/>
+                    </a:prstGeom>
+                  </pic:spPr>
+                </pic:pic>
+              </a:graphicData>
+            </a:graphic>
+          </wp:inline>
+        </w:drawing>
+      </w:r>
+    </w:p>
+    <w:p>
+      <w:pPr>
+        <w:pStyle w:val="Heading3"/>
+      </w:pPr>
+      <w:r>
+        <w:t xml:space="preserve">Version 4 with no city </w:t>
+      </w:r>
+      <w:proofErr w:type="spellStart"/>
+      <w:r>
+        <w:t>Sligo</w:t>
+      </w:r>
+      <w:proofErr w:type="spellEnd"/>
+      <w:r>
+        <w:t xml:space="preserve"> removed</w:t>
+      </w:r>
+    </w:p>
+    <w:p>
+      <w:r>
+        <w:t xml:space="preserve">The version 4 </w:t>
+      </w:r>
+      <w:proofErr w:type="gramStart"/>
+      <w:r>
+        <w:t>graph</w:t>
+      </w:r>
+      <w:proofErr w:type="gramEnd"/>
+      <w:r>
+        <w:t xml:space="preserve"> above seems too complicated and we can remove the city </w:t>
+      </w:r>
+      <w:proofErr w:type="spellStart"/>
+      <w:r>
+        <w:t>Sligo</w:t>
+      </w:r>
+      <w:proofErr w:type="spellEnd"/>
+      <w:r>
+        <w:t xml:space="preserve">. The </w:t>
+      </w:r>
+      <w:r>
+        <w:t xml:space="preserve">question asked is: </w:t>
+      </w:r>
+      <w:proofErr w:type="gramStart"/>
+      <w:r>
+        <w:t>‘</w:t>
+      </w:r>
+      <w:proofErr w:type="spellStart"/>
+      <w:r>
+        <w:t>MostReliefDisruptions</w:t>
+      </w:r>
+      <w:proofErr w:type="spellEnd"/>
+      <w:r>
+        <w:t>(</w:t>
+      </w:r>
+      <w:proofErr w:type="spellStart"/>
+      <w:proofErr w:type="gramEnd"/>
+      <w:r>
+        <w:t>Tapel</w:t>
+      </w:r>
+      <w:proofErr w:type="spellEnd"/>
+      <w:r>
+        <w:t xml:space="preserve">)’. </w:t>
+      </w:r>
+      <w:proofErr w:type="gramStart"/>
+      <w:r>
+        <w:t xml:space="preserve">The following trust-extended belief network is generated by </w:t>
+      </w:r>
+      <w:proofErr w:type="spellStart"/>
+      <w:r>
+        <w:t>ArgTrust</w:t>
+      </w:r>
+      <w:proofErr w:type="spellEnd"/>
+      <w:proofErr w:type="gramEnd"/>
+      <w:r>
+        <w:t>:</w:t>
+      </w:r>
+    </w:p>
+    <w:p>
+      <w:bookmarkStart w:id="0" w:name="_GoBack"/>
+      <w:r>
+        <w:rPr>
+          <w:noProof/>
+        </w:rPr>
+        <w:lastRenderedPageBreak/>
+        <w:drawing>
+          <wp:inline distT="0" distB="0" distL="0" distR="0" wp14:anchorId="4499170D" wp14:editId="4B75948D">
+            <wp:extent cx="5943600" cy="5968365"/>
+            <wp:effectExtent l="0" t="0" r="0" b="635"/>
+            <wp:docPr id="13" name="Picture 13"/>
+            <wp:cNvGraphicFramePr>
+              <a:graphicFrameLocks xmlns:a="http://schemas.openxmlformats.org/drawingml/2006/main" noChangeAspect="1"/>
+            </wp:cNvGraphicFramePr>
+            <a:graphic xmlns:a="http://schemas.openxmlformats.org/drawingml/2006/main">
+              <a:graphicData uri="http://schemas.openxmlformats.org/drawingml/2006/picture">
+                <pic:pic xmlns:pic="http://schemas.openxmlformats.org/drawingml/2006/picture">
+                  <pic:nvPicPr>
+                    <pic:cNvPr id="0" name="Screen Shot 2013-08-30 at 4.29.20 PM.png"/>
+                    <pic:cNvPicPr/>
+                  </pic:nvPicPr>
+                  <pic:blipFill>
+                    <a:blip r:embed="rId18">
+                      <a:extLst>
+                        <a:ext uri="{28A0092B-C50C-407E-A947-70E740481C1C}">
+                          <a14:useLocalDpi xmlns:a14="http://schemas.microsoft.com/office/drawing/2010/main" val="0"/>
+                        </a:ext>
+                      </a:extLst>
+                    </a:blip>
+                    <a:stretch>
+                      <a:fillRect/>
+                    </a:stretch>
+                  </pic:blipFill>
+                  <pic:spPr>
+                    <a:xfrm>
+                      <a:off x="0" y="0"/>
+                      <a:ext cx="5943600" cy="5968365"/>
+                    </a:xfrm>
+                    <a:prstGeom prst="rect">
+                      <a:avLst/>
+                    </a:prstGeom>
+                  </pic:spPr>
+                </pic:pic>
+              </a:graphicData>
+            </a:graphic>
+          </wp:inline>
+        </w:drawing>
+      </w:r>
+      <w:bookmarkEnd w:id="0"/>
+    </w:p>
+    <w:p>
+      <w:pPr>
         <w:pStyle w:val="Heading1"/>
       </w:pPr>
       <w:r>
@@ -10509,7 +12219,7 @@
                     <pic:cNvPicPr/>
                   </pic:nvPicPr>
                   <pic:blipFill>
-                    <a:blip r:embed="rId13">
+                    <a:blip r:embed="rId19">
                       <a:extLst>
                         <a:ext uri="{28A0092B-C50C-407E-A947-70E740481C1C}">
                           <a14:useLocalDpi xmlns:a14="http://schemas.microsoft.com/office/drawing/2010/main" val="0"/>
@@ -11565,7 +13275,7 @@
                     <pic:cNvPicPr/>
                   </pic:nvPicPr>
                   <pic:blipFill>
-                    <a:blip r:embed="rId14">
+                    <a:blip r:embed="rId20">
                       <a:extLst>
                         <a:ext uri="{28A0092B-C50C-407E-A947-70E740481C1C}">
                           <a14:useLocalDpi xmlns:a14="http://schemas.microsoft.com/office/drawing/2010/main" val="0"/>
@@ -11593,6 +13303,8 @@
       </w:r>
     </w:p>
     <w:sectPr>
+      <w:footerReference w:type="even" r:id="rId21"/>
+      <w:footerReference w:type="default" r:id="rId22"/>
       <w:pgSz w:w="12240" w:h="15840"/>
       <w:pgMar w:top="1440" w:right="1440" w:bottom="1440" w:left="1440" w:header="720" w:footer="720" w:gutter="0"/>
       <w:cols w:space="720"/>
@@ -11600,6 +13312,143 @@
     </w:sectPr>
   </w:body>
 </w:document>
+</file>
+
+<file path=word/endnotes.xml><?xml version="1.0" encoding="utf-8"?>
+<w:endnotes xmlns:wpc="http://schemas.microsoft.com/office/word/2010/wordprocessingCanvas" xmlns:mo="http://schemas.microsoft.com/office/mac/office/2008/main" xmlns:mc="http://schemas.openxmlformats.org/markup-compatibility/2006" xmlns:mv="urn:schemas-microsoft-com:mac:vml" xmlns:o="urn:schemas-microsoft-com:office:office" xmlns:r="http://schemas.openxmlformats.org/officeDocument/2006/relationships" xmlns:m="http://schemas.openxmlformats.org/officeDocument/2006/math" xmlns:v="urn:schemas-microsoft-com:vml" xmlns:wp14="http://schemas.microsoft.com/office/word/2010/wordprocessingDrawing" xmlns:wp="http://schemas.openxmlformats.org/drawingml/2006/wordprocessingDrawing" xmlns:w10="urn:schemas-microsoft-com:office:word" xmlns:w="http://schemas.openxmlformats.org/wordprocessingml/2006/main" xmlns:w14="http://schemas.microsoft.com/office/word/2010/wordml" xmlns:wpg="http://schemas.microsoft.com/office/word/2010/wordprocessingGroup" xmlns:wpi="http://schemas.microsoft.com/office/word/2010/wordprocessingInk" xmlns:wne="http://schemas.microsoft.com/office/word/2006/wordml" xmlns:wps="http://schemas.microsoft.com/office/word/2010/wordprocessingShape" mc:Ignorable="w14 wp14">
+  <w:endnote w:type="separator" w:id="-1">
+    <w:p>
+      <w:pPr>
+        <w:spacing w:after="0" w:line="240" w:lineRule="auto"/>
+      </w:pPr>
+      <w:r>
+        <w:separator/>
+      </w:r>
+    </w:p>
+  </w:endnote>
+  <w:endnote w:type="continuationSeparator" w:id="0">
+    <w:p>
+      <w:pPr>
+        <w:spacing w:after="0" w:line="240" w:lineRule="auto"/>
+      </w:pPr>
+      <w:r>
+        <w:continuationSeparator/>
+      </w:r>
+    </w:p>
+  </w:endnote>
+</w:endnotes>
+</file>
+
+<file path=word/footer1.xml><?xml version="1.0" encoding="utf-8"?>
+<w:ftr xmlns:wpc="http://schemas.microsoft.com/office/word/2010/wordprocessingCanvas" xmlns:mo="http://schemas.microsoft.com/office/mac/office/2008/main" xmlns:mc="http://schemas.openxmlformats.org/markup-compatibility/2006" xmlns:mv="urn:schemas-microsoft-com:mac:vml" xmlns:o="urn:schemas-microsoft-com:office:office" xmlns:r="http://schemas.openxmlformats.org/officeDocument/2006/relationships" xmlns:m="http://schemas.openxmlformats.org/officeDocument/2006/math" xmlns:v="urn:schemas-microsoft-com:vml" xmlns:wp14="http://schemas.microsoft.com/office/word/2010/wordprocessingDrawing" xmlns:wp="http://schemas.openxmlformats.org/drawingml/2006/wordprocessingDrawing" xmlns:w10="urn:schemas-microsoft-com:office:word" xmlns:w="http://schemas.openxmlformats.org/wordprocessingml/2006/main" xmlns:w14="http://schemas.microsoft.com/office/word/2010/wordml" xmlns:wpg="http://schemas.microsoft.com/office/word/2010/wordprocessingGroup" xmlns:wpi="http://schemas.microsoft.com/office/word/2010/wordprocessingInk" xmlns:wne="http://schemas.microsoft.com/office/word/2006/wordml" xmlns:wps="http://schemas.microsoft.com/office/word/2010/wordprocessingShape" mc:Ignorable="w14 wp14">
+  <w:p>
+    <w:pPr>
+      <w:pStyle w:val="Footer"/>
+      <w:framePr w:wrap="around" w:vAnchor="text" w:hAnchor="margin" w:xAlign="center" w:y="1"/>
+      <w:rPr>
+        <w:rStyle w:val="PageNumber"/>
+      </w:rPr>
+    </w:pPr>
+    <w:r>
+      <w:rPr>
+        <w:rStyle w:val="PageNumber"/>
+      </w:rPr>
+      <w:fldChar w:fldCharType="begin"/>
+    </w:r>
+    <w:r>
+      <w:rPr>
+        <w:rStyle w:val="PageNumber"/>
+      </w:rPr>
+      <w:instrText xml:space="preserve">PAGE  </w:instrText>
+    </w:r>
+    <w:r>
+      <w:rPr>
+        <w:rStyle w:val="PageNumber"/>
+      </w:rPr>
+      <w:fldChar w:fldCharType="end"/>
+    </w:r>
+  </w:p>
+  <w:p>
+    <w:pPr>
+      <w:pStyle w:val="Footer"/>
+    </w:pPr>
+  </w:p>
+</w:ftr>
+</file>
+
+<file path=word/footer2.xml><?xml version="1.0" encoding="utf-8"?>
+<w:ftr xmlns:wpc="http://schemas.microsoft.com/office/word/2010/wordprocessingCanvas" xmlns:mo="http://schemas.microsoft.com/office/mac/office/2008/main" xmlns:mc="http://schemas.openxmlformats.org/markup-compatibility/2006" xmlns:mv="urn:schemas-microsoft-com:mac:vml" xmlns:o="urn:schemas-microsoft-com:office:office" xmlns:r="http://schemas.openxmlformats.org/officeDocument/2006/relationships" xmlns:m="http://schemas.openxmlformats.org/officeDocument/2006/math" xmlns:v="urn:schemas-microsoft-com:vml" xmlns:wp14="http://schemas.microsoft.com/office/word/2010/wordprocessingDrawing" xmlns:wp="http://schemas.openxmlformats.org/drawingml/2006/wordprocessingDrawing" xmlns:w10="urn:schemas-microsoft-com:office:word" xmlns:w="http://schemas.openxmlformats.org/wordprocessingml/2006/main" xmlns:w14="http://schemas.microsoft.com/office/word/2010/wordml" xmlns:wpg="http://schemas.microsoft.com/office/word/2010/wordprocessingGroup" xmlns:wpi="http://schemas.microsoft.com/office/word/2010/wordprocessingInk" xmlns:wne="http://schemas.microsoft.com/office/word/2006/wordml" xmlns:wps="http://schemas.microsoft.com/office/word/2010/wordprocessingShape" mc:Ignorable="w14 wp14">
+  <w:p>
+    <w:pPr>
+      <w:pStyle w:val="Footer"/>
+      <w:framePr w:wrap="around" w:vAnchor="text" w:hAnchor="margin" w:xAlign="center" w:y="1"/>
+      <w:rPr>
+        <w:rStyle w:val="PageNumber"/>
+      </w:rPr>
+    </w:pPr>
+    <w:r>
+      <w:rPr>
+        <w:rStyle w:val="PageNumber"/>
+      </w:rPr>
+      <w:fldChar w:fldCharType="begin"/>
+    </w:r>
+    <w:r>
+      <w:rPr>
+        <w:rStyle w:val="PageNumber"/>
+      </w:rPr>
+      <w:instrText xml:space="preserve">PAGE  </w:instrText>
+    </w:r>
+    <w:r>
+      <w:rPr>
+        <w:rStyle w:val="PageNumber"/>
+      </w:rPr>
+      <w:fldChar w:fldCharType="separate"/>
+    </w:r>
+    <w:r>
+      <w:rPr>
+        <w:rStyle w:val="PageNumber"/>
+        <w:noProof/>
+      </w:rPr>
+      <w:t>28</w:t>
+    </w:r>
+    <w:r>
+      <w:rPr>
+        <w:rStyle w:val="PageNumber"/>
+      </w:rPr>
+      <w:fldChar w:fldCharType="end"/>
+    </w:r>
+  </w:p>
+  <w:p>
+    <w:pPr>
+      <w:pStyle w:val="Footer"/>
+    </w:pPr>
+  </w:p>
+</w:ftr>
+</file>
+
+<file path=word/footnotes.xml><?xml version="1.0" encoding="utf-8"?>
+<w:footnotes xmlns:wpc="http://schemas.microsoft.com/office/word/2010/wordprocessingCanvas" xmlns:mo="http://schemas.microsoft.com/office/mac/office/2008/main" xmlns:mc="http://schemas.openxmlformats.org/markup-compatibility/2006" xmlns:mv="urn:schemas-microsoft-com:mac:vml" xmlns:o="urn:schemas-microsoft-com:office:office" xmlns:r="http://schemas.openxmlformats.org/officeDocument/2006/relationships" xmlns:m="http://schemas.openxmlformats.org/officeDocument/2006/math" xmlns:v="urn:schemas-microsoft-com:vml" xmlns:wp14="http://schemas.microsoft.com/office/word/2010/wordprocessingDrawing" xmlns:wp="http://schemas.openxmlformats.org/drawingml/2006/wordprocessingDrawing" xmlns:w10="urn:schemas-microsoft-com:office:word" xmlns:w="http://schemas.openxmlformats.org/wordprocessingml/2006/main" xmlns:w14="http://schemas.microsoft.com/office/word/2010/wordml" xmlns:wpg="http://schemas.microsoft.com/office/word/2010/wordprocessingGroup" xmlns:wpi="http://schemas.microsoft.com/office/word/2010/wordprocessingInk" xmlns:wne="http://schemas.microsoft.com/office/word/2006/wordml" xmlns:wps="http://schemas.microsoft.com/office/word/2010/wordprocessingShape" mc:Ignorable="w14 wp14">
+  <w:footnote w:type="separator" w:id="-1">
+    <w:p>
+      <w:pPr>
+        <w:spacing w:after="0" w:line="240" w:lineRule="auto"/>
+      </w:pPr>
+      <w:r>
+        <w:separator/>
+      </w:r>
+    </w:p>
+  </w:footnote>
+  <w:footnote w:type="continuationSeparator" w:id="0">
+    <w:p>
+      <w:pPr>
+        <w:spacing w:after="0" w:line="240" w:lineRule="auto"/>
+      </w:pPr>
+      <w:r>
+        <w:continuationSeparator/>
+      </w:r>
+    </w:p>
+  </w:footnote>
+</w:footnotes>
 </file>
 
 <file path=word/numbering.xml><?xml version="1.0" encoding="utf-8"?>
@@ -12575,6 +14424,28 @@
       <w:szCs w:val="26"/>
     </w:rPr>
   </w:style>
+  <w:style w:type="paragraph" w:styleId="Heading3">
+    <w:name w:val="heading 3"/>
+    <w:basedOn w:val="Normal"/>
+    <w:next w:val="Normal"/>
+    <w:link w:val="Heading3Char"/>
+    <w:uiPriority w:val="9"/>
+    <w:unhideWhenUsed/>
+    <w:qFormat/>
+    <w:rsid w:val="00DF1EB0"/>
+    <w:pPr>
+      <w:keepNext/>
+      <w:keepLines/>
+      <w:spacing w:before="200" w:after="0"/>
+      <w:outlineLvl w:val="2"/>
+    </w:pPr>
+    <w:rPr>
+      <w:rFonts w:asciiTheme="majorHAnsi" w:eastAsiaTheme="majorEastAsia" w:hAnsiTheme="majorHAnsi" w:cstheme="majorBidi"/>
+      <w:b/>
+      <w:bCs/>
+      <w:color w:val="4F81BD" w:themeColor="accent1"/>
+    </w:rPr>
+  </w:style>
   <w:style w:type="character" w:default="1" w:styleId="DefaultParagraphFont">
     <w:name w:val="Default Paragraph Font"/>
     <w:uiPriority w:val="1"/>
@@ -12697,6 +14568,49 @@
       <w:color w:val="4F81BD" w:themeColor="accent1"/>
       <w:sz w:val="26"/>
       <w:szCs w:val="26"/>
+    </w:rPr>
+  </w:style>
+  <w:style w:type="paragraph" w:styleId="Footer">
+    <w:name w:val="footer"/>
+    <w:basedOn w:val="Normal"/>
+    <w:link w:val="FooterChar"/>
+    <w:uiPriority w:val="99"/>
+    <w:unhideWhenUsed/>
+    <w:rsid w:val="003E4A64"/>
+    <w:pPr>
+      <w:tabs>
+        <w:tab w:val="center" w:pos="4320"/>
+        <w:tab w:val="right" w:pos="8640"/>
+      </w:tabs>
+      <w:spacing w:after="0" w:line="240" w:lineRule="auto"/>
+    </w:pPr>
+  </w:style>
+  <w:style w:type="character" w:customStyle="1" w:styleId="FooterChar">
+    <w:name w:val="Footer Char"/>
+    <w:basedOn w:val="DefaultParagraphFont"/>
+    <w:link w:val="Footer"/>
+    <w:uiPriority w:val="99"/>
+    <w:rsid w:val="003E4A64"/>
+  </w:style>
+  <w:style w:type="character" w:styleId="PageNumber">
+    <w:name w:val="page number"/>
+    <w:basedOn w:val="DefaultParagraphFont"/>
+    <w:uiPriority w:val="99"/>
+    <w:semiHidden/>
+    <w:unhideWhenUsed/>
+    <w:rsid w:val="003E4A64"/>
+  </w:style>
+  <w:style w:type="character" w:customStyle="1" w:styleId="Heading3Char">
+    <w:name w:val="Heading 3 Char"/>
+    <w:basedOn w:val="DefaultParagraphFont"/>
+    <w:link w:val="Heading3"/>
+    <w:uiPriority w:val="9"/>
+    <w:rsid w:val="00DF1EB0"/>
+    <w:rPr>
+      <w:rFonts w:asciiTheme="majorHAnsi" w:eastAsiaTheme="majorEastAsia" w:hAnsiTheme="majorHAnsi" w:cstheme="majorBidi"/>
+      <w:b/>
+      <w:bCs/>
+      <w:color w:val="4F81BD" w:themeColor="accent1"/>
     </w:rPr>
   </w:style>
 </w:styles>
@@ -12909,6 +14823,28 @@
       <w:szCs w:val="26"/>
     </w:rPr>
   </w:style>
+  <w:style w:type="paragraph" w:styleId="Heading3">
+    <w:name w:val="heading 3"/>
+    <w:basedOn w:val="Normal"/>
+    <w:next w:val="Normal"/>
+    <w:link w:val="Heading3Char"/>
+    <w:uiPriority w:val="9"/>
+    <w:unhideWhenUsed/>
+    <w:qFormat/>
+    <w:rsid w:val="00DF1EB0"/>
+    <w:pPr>
+      <w:keepNext/>
+      <w:keepLines/>
+      <w:spacing w:before="200" w:after="0"/>
+      <w:outlineLvl w:val="2"/>
+    </w:pPr>
+    <w:rPr>
+      <w:rFonts w:asciiTheme="majorHAnsi" w:eastAsiaTheme="majorEastAsia" w:hAnsiTheme="majorHAnsi" w:cstheme="majorBidi"/>
+      <w:b/>
+      <w:bCs/>
+      <w:color w:val="4F81BD" w:themeColor="accent1"/>
+    </w:rPr>
+  </w:style>
   <w:style w:type="character" w:default="1" w:styleId="DefaultParagraphFont">
     <w:name w:val="Default Paragraph Font"/>
     <w:uiPriority w:val="1"/>
@@ -13031,6 +14967,49 @@
       <w:color w:val="4F81BD" w:themeColor="accent1"/>
       <w:sz w:val="26"/>
       <w:szCs w:val="26"/>
+    </w:rPr>
+  </w:style>
+  <w:style w:type="paragraph" w:styleId="Footer">
+    <w:name w:val="footer"/>
+    <w:basedOn w:val="Normal"/>
+    <w:link w:val="FooterChar"/>
+    <w:uiPriority w:val="99"/>
+    <w:unhideWhenUsed/>
+    <w:rsid w:val="003E4A64"/>
+    <w:pPr>
+      <w:tabs>
+        <w:tab w:val="center" w:pos="4320"/>
+        <w:tab w:val="right" w:pos="8640"/>
+      </w:tabs>
+      <w:spacing w:after="0" w:line="240" w:lineRule="auto"/>
+    </w:pPr>
+  </w:style>
+  <w:style w:type="character" w:customStyle="1" w:styleId="FooterChar">
+    <w:name w:val="Footer Char"/>
+    <w:basedOn w:val="DefaultParagraphFont"/>
+    <w:link w:val="Footer"/>
+    <w:uiPriority w:val="99"/>
+    <w:rsid w:val="003E4A64"/>
+  </w:style>
+  <w:style w:type="character" w:styleId="PageNumber">
+    <w:name w:val="page number"/>
+    <w:basedOn w:val="DefaultParagraphFont"/>
+    <w:uiPriority w:val="99"/>
+    <w:semiHidden/>
+    <w:unhideWhenUsed/>
+    <w:rsid w:val="003E4A64"/>
+  </w:style>
+  <w:style w:type="character" w:customStyle="1" w:styleId="Heading3Char">
+    <w:name w:val="Heading 3 Char"/>
+    <w:basedOn w:val="DefaultParagraphFont"/>
+    <w:link w:val="Heading3"/>
+    <w:uiPriority w:val="9"/>
+    <w:rsid w:val="00DF1EB0"/>
+    <w:rPr>
+      <w:rFonts w:asciiTheme="majorHAnsi" w:eastAsiaTheme="majorEastAsia" w:hAnsiTheme="majorHAnsi" w:cstheme="majorBidi"/>
+      <w:b/>
+      <w:bCs/>
+      <w:color w:val="4F81BD" w:themeColor="accent1"/>
     </w:rPr>
   </w:style>
 </w:styles>

</xml_diff>